<commit_message>
added interp + jump cases
</commit_message>
<xml_diff>
--- a/doc/test-plan.docx
+++ b/doc/test-plan.docx
@@ -420,7 +420,14 @@
                 <w:b w:val="false"/>
                 <w:bCs w:val="false"/>
               </w:rPr>
-              <w:t>: the player stickman character stops moving.</w:t>
+              <w:t xml:space="preserve">: the player stickman character </w:t>
+            </w:r>
+            <w:r>
+              <w:rPr>
+                <w:b w:val="false"/>
+                <w:bCs w:val="false"/>
+              </w:rPr>
+              <w:t>begins to slow down to a stop due to friction.</w:t>
             </w:r>
           </w:p>
           <w:p>
@@ -506,65 +513,21 @@
                 <w:b w:val="false"/>
                 <w:bCs w:val="false"/>
               </w:rPr>
-              <w:t xml:space="preserve">3. Key-frame/State Interpolation </w:t>
-            </w:r>
-          </w:p>
-        </w:tc>
-        <w:tc>
-          <w:tcPr>
-            <w:tcW w:w="6795" w:type="dxa"/>
-            <w:tcBorders>
-              <w:start w:val="single" w:sz="4" w:space="0" w:color="000000"/>
-              <w:bottom w:val="single" w:sz="4" w:space="0" w:color="000000"/>
-              <w:end w:val="single" w:sz="4" w:space="0" w:color="000000"/>
-            </w:tcBorders>
-          </w:tcPr>
-          <w:p>
-            <w:pPr>
-              <w:pStyle w:val="TableContents"/>
-              <w:spacing w:before="0" w:after="200"/>
-              <w:jc w:val="start"/>
-              <w:rPr>
-                <w:b w:val="false"/>
-                <w:bCs w:val="false"/>
-              </w:rPr>
-            </w:pPr>
-            <w:r>
-              <w:rPr>
-                <w:b w:val="false"/>
-                <w:bCs w:val="false"/>
-              </w:rPr>
-              <w:t>TBD w/ Kevin</w:t>
-            </w:r>
-          </w:p>
-        </w:tc>
-      </w:tr>
-      <w:tr>
-        <w:trPr/>
-        <w:tc>
-          <w:tcPr>
-            <w:tcW w:w="3396" w:type="dxa"/>
-            <w:tcBorders>
-              <w:start w:val="single" w:sz="4" w:space="0" w:color="000000"/>
-              <w:bottom w:val="single" w:sz="4" w:space="0" w:color="000000"/>
-            </w:tcBorders>
-          </w:tcPr>
-          <w:p>
-            <w:pPr>
-              <w:pStyle w:val="TableContents"/>
-              <w:spacing w:before="0" w:after="200"/>
-              <w:jc w:val="start"/>
-              <w:rPr>
-                <w:b w:val="false"/>
-                <w:bCs w:val="false"/>
-              </w:rPr>
-            </w:pPr>
-            <w:r>
-              <w:rPr>
-                <w:b w:val="false"/>
-                <w:bCs w:val="false"/>
-              </w:rPr>
-              <w:t>4. Random/coded Action</w:t>
+              <w:t>3</w:t>
+            </w:r>
+            <w:r>
+              <w:rPr>
+                <w:b w:val="false"/>
+                <w:bCs w:val="false"/>
+              </w:rPr>
+              <w:t>. Random/coded Action</w:t>
+            </w:r>
+            <w:r>
+              <w:rPr>
+                <w:b w:val="false"/>
+                <w:bCs w:val="false"/>
+              </w:rPr>
+              <w:t xml:space="preserve"> &amp; Key-frame/State Interpolation</w:t>
             </w:r>
           </w:p>
         </w:tc>
@@ -625,7 +588,65 @@
                 <w:b w:val="false"/>
                 <w:bCs w:val="false"/>
               </w:rPr>
-              <w:t>: A boulder sprite spawns from the top of the screen and begins to fall.</w:t>
+              <w:t xml:space="preserve">: A boulder sprite spawns from the top of the screen and begins to fall </w:t>
+            </w:r>
+            <w:r>
+              <w:rPr>
+                <w:b w:val="false"/>
+                <w:bCs w:val="false"/>
+              </w:rPr>
+              <w:t>downward.</w:t>
+            </w:r>
+          </w:p>
+          <w:p>
+            <w:pPr>
+              <w:pStyle w:val="TableContents"/>
+              <w:numPr>
+                <w:ilvl w:val="1"/>
+                <w:numId w:val="9"/>
+              </w:numPr>
+              <w:spacing w:before="0" w:after="200"/>
+              <w:jc w:val="start"/>
+              <w:rPr>
+                <w:b/>
+                <w:bCs/>
+              </w:rPr>
+            </w:pPr>
+            <w:r>
+              <w:rPr>
+                <w:b/>
+                <w:bCs/>
+              </w:rPr>
+              <w:t xml:space="preserve">EXPECT: </w:t>
+            </w:r>
+            <w:r>
+              <w:rPr>
+                <w:b w:val="false"/>
+                <w:bCs w:val="false"/>
+              </w:rPr>
+              <w:t>The boulder should be moving slightly horizontally towards the player’s position at the time the boulder was spawned</w:t>
+            </w:r>
+          </w:p>
+          <w:p>
+            <w:pPr>
+              <w:pStyle w:val="TableContents"/>
+              <w:numPr>
+                <w:ilvl w:val="2"/>
+                <w:numId w:val="9"/>
+              </w:numPr>
+              <w:spacing w:before="0" w:after="200"/>
+              <w:jc w:val="start"/>
+              <w:rPr>
+                <w:b/>
+                <w:bCs/>
+              </w:rPr>
+            </w:pPr>
+            <w:r>
+              <w:rPr>
+                <w:b w:val="false"/>
+                <w:bCs w:val="false"/>
+              </w:rPr>
+              <w:t>i.e., horizontal motion is interpolated between spawn position and player position at spawn</w:t>
             </w:r>
           </w:p>
         </w:tc>
@@ -655,7 +676,7 @@
                 <w:b w:val="false"/>
                 <w:bCs w:val="false"/>
               </w:rPr>
-              <w:t>5</w:t>
+              <w:t>4</w:t>
             </w:r>
             <w:r>
               <w:rPr>
@@ -774,6 +795,57 @@
                 <w:b w:val="false"/>
                 <w:bCs w:val="false"/>
               </w:rPr>
+              <w:t>Press the SPACE key to jump.</w:t>
+            </w:r>
+          </w:p>
+          <w:p>
+            <w:pPr>
+              <w:pStyle w:val="TableContents"/>
+              <w:numPr>
+                <w:ilvl w:val="1"/>
+                <w:numId w:val="12"/>
+              </w:numPr>
+              <w:spacing w:before="0" w:after="200"/>
+              <w:jc w:val="start"/>
+              <w:rPr>
+                <w:b w:val="false"/>
+                <w:bCs w:val="false"/>
+              </w:rPr>
+            </w:pPr>
+            <w:r>
+              <w:rPr>
+                <w:b/>
+                <w:bCs/>
+              </w:rPr>
+              <w:t>EXPECT</w:t>
+            </w:r>
+            <w:r>
+              <w:rPr>
+                <w:b w:val="false"/>
+                <w:bCs w:val="false"/>
+              </w:rPr>
+              <w:t>: The player should accelerate upward momentarily, then come back down.</w:t>
+            </w:r>
+          </w:p>
+          <w:p>
+            <w:pPr>
+              <w:pStyle w:val="TableContents"/>
+              <w:numPr>
+                <w:ilvl w:val="0"/>
+                <w:numId w:val="12"/>
+              </w:numPr>
+              <w:spacing w:before="0" w:after="200"/>
+              <w:jc w:val="start"/>
+              <w:rPr>
+                <w:b w:val="false"/>
+                <w:bCs w:val="false"/>
+              </w:rPr>
+            </w:pPr>
+            <w:r>
+              <w:rPr>
+                <w:b w:val="false"/>
+                <w:bCs w:val="false"/>
+              </w:rPr>
               <w:t xml:space="preserve">Move off </w:t>
             </w:r>
             <w:r>
@@ -807,7 +879,14 @@
                 <w:b w:val="false"/>
                 <w:bCs w:val="false"/>
               </w:rPr>
-              <w:t>Player begins to fall continuously…</w:t>
+              <w:t>Player begins to fall continuous</w:t>
+            </w:r>
+            <w:r>
+              <w:rPr>
+                <w:b w:val="false"/>
+                <w:bCs w:val="false"/>
+              </w:rPr>
+              <w:t>ly (see below).</w:t>
             </w:r>
           </w:p>
         </w:tc>
@@ -837,7 +916,7 @@
                 <w:b w:val="false"/>
                 <w:bCs w:val="false"/>
               </w:rPr>
-              <w:t>6</w:t>
+              <w:t>5</w:t>
             </w:r>
             <w:r>
               <w:rPr>
@@ -932,7 +1011,7 @@
                 <w:b w:val="false"/>
                 <w:bCs w:val="false"/>
               </w:rPr>
-              <w:t>7</w:t>
+              <w:t>6</w:t>
             </w:r>
             <w:r>
               <w:rPr>
@@ -1089,7 +1168,14 @@
                 <w:b w:val="false"/>
                 <w:bCs w:val="false"/>
               </w:rPr>
-              <w:t>8. Save/Load</w:t>
+              <w:t>7</w:t>
+            </w:r>
+            <w:r>
+              <w:rPr>
+                <w:b w:val="false"/>
+                <w:bCs w:val="false"/>
+              </w:rPr>
+              <w:t>. Save/Load</w:t>
             </w:r>
           </w:p>
         </w:tc>

</xml_diff>

<commit_message>
added check for non-existent savefile + test plan adjustments
</commit_message>
<xml_diff>
--- a/doc/test-plan.docx
+++ b/doc/test-plan.docx
@@ -32,14 +32,14 @@
         </w:tblCellMar>
       </w:tblPr>
       <w:tblGrid>
-        <w:gridCol w:w="3396"/>
-        <w:gridCol w:w="6795"/>
+        <w:gridCol w:w="3395"/>
+        <w:gridCol w:w="6796"/>
       </w:tblGrid>
       <w:tr>
         <w:trPr/>
         <w:tc>
           <w:tcPr>
-            <w:tcW w:w="3396" w:type="dxa"/>
+            <w:tcW w:w="3395" w:type="dxa"/>
             <w:tcBorders>
               <w:top w:val="single" w:sz="4" w:space="0" w:color="000000"/>
               <w:start w:val="single" w:sz="4" w:space="0" w:color="000000"/>
@@ -70,7 +70,7 @@
         </w:tc>
         <w:tc>
           <w:tcPr>
-            <w:tcW w:w="6795" w:type="dxa"/>
+            <w:tcW w:w="6796" w:type="dxa"/>
             <w:tcBorders>
               <w:top w:val="single" w:sz="4" w:space="0" w:color="000000"/>
               <w:start w:val="single" w:sz="4" w:space="0" w:color="000000"/>
@@ -113,7 +113,7 @@
         <w:trPr/>
         <w:tc>
           <w:tcPr>
-            <w:tcW w:w="3396" w:type="dxa"/>
+            <w:tcW w:w="3395" w:type="dxa"/>
             <w:tcBorders>
               <w:start w:val="single" w:sz="4" w:space="0" w:color="000000"/>
               <w:bottom w:val="single" w:sz="4" w:space="0" w:color="000000"/>
@@ -140,7 +140,7 @@
         </w:tc>
         <w:tc>
           <w:tcPr>
-            <w:tcW w:w="6795" w:type="dxa"/>
+            <w:tcW w:w="6796" w:type="dxa"/>
             <w:tcBorders>
               <w:start w:val="single" w:sz="4" w:space="0" w:color="000000"/>
               <w:bottom w:val="single" w:sz="4" w:space="0" w:color="000000"/>
@@ -286,7 +286,7 @@
         <w:trPr/>
         <w:tc>
           <w:tcPr>
-            <w:tcW w:w="3396" w:type="dxa"/>
+            <w:tcW w:w="3395" w:type="dxa"/>
             <w:tcBorders>
               <w:start w:val="single" w:sz="4" w:space="0" w:color="000000"/>
               <w:bottom w:val="single" w:sz="4" w:space="0" w:color="000000"/>
@@ -307,20 +307,13 @@
                 <w:b w:val="false"/>
                 <w:bCs w:val="false"/>
               </w:rPr>
-              <w:t xml:space="preserve">2. Basic 2D Transformations </w:t>
-            </w:r>
-            <w:r>
-              <w:rPr>
-                <w:b w:val="false"/>
-                <w:bCs w:val="false"/>
-              </w:rPr>
-              <w:t>&amp; Keyboard/Mouse control</w:t>
+              <w:t>2. Basic 2D Transformations &amp; Keyboard/Mouse control</w:t>
             </w:r>
           </w:p>
         </w:tc>
         <w:tc>
           <w:tcPr>
-            <w:tcW w:w="6795" w:type="dxa"/>
+            <w:tcW w:w="6796" w:type="dxa"/>
             <w:tcBorders>
               <w:start w:val="single" w:sz="4" w:space="0" w:color="000000"/>
               <w:bottom w:val="single" w:sz="4" w:space="0" w:color="000000"/>
@@ -420,14 +413,7 @@
                 <w:b w:val="false"/>
                 <w:bCs w:val="false"/>
               </w:rPr>
-              <w:t xml:space="preserve">: the player stickman character </w:t>
-            </w:r>
-            <w:r>
-              <w:rPr>
-                <w:b w:val="false"/>
-                <w:bCs w:val="false"/>
-              </w:rPr>
-              <w:t>begins to slow down to a stop due to friction.</w:t>
+              <w:t>: the player stickman character begins to slow down to a stop due to friction.</w:t>
             </w:r>
           </w:p>
           <w:p>
@@ -492,7 +478,7 @@
         <w:trPr/>
         <w:tc>
           <w:tcPr>
-            <w:tcW w:w="3396" w:type="dxa"/>
+            <w:tcW w:w="3395" w:type="dxa"/>
             <w:tcBorders>
               <w:start w:val="single" w:sz="4" w:space="0" w:color="000000"/>
               <w:bottom w:val="single" w:sz="4" w:space="0" w:color="000000"/>
@@ -513,27 +499,13 @@
                 <w:b w:val="false"/>
                 <w:bCs w:val="false"/>
               </w:rPr>
-              <w:t>3</w:t>
-            </w:r>
-            <w:r>
-              <w:rPr>
-                <w:b w:val="false"/>
-                <w:bCs w:val="false"/>
-              </w:rPr>
-              <w:t>. Random/coded Action</w:t>
-            </w:r>
-            <w:r>
-              <w:rPr>
-                <w:b w:val="false"/>
-                <w:bCs w:val="false"/>
-              </w:rPr>
-              <w:t xml:space="preserve"> &amp; Key-frame/State Interpolation</w:t>
+              <w:t>3. Random/coded Action &amp; Key-frame/State Interpolation</w:t>
             </w:r>
           </w:p>
         </w:tc>
         <w:tc>
           <w:tcPr>
-            <w:tcW w:w="6795" w:type="dxa"/>
+            <w:tcW w:w="6796" w:type="dxa"/>
             <w:tcBorders>
               <w:start w:val="single" w:sz="4" w:space="0" w:color="000000"/>
               <w:bottom w:val="single" w:sz="4" w:space="0" w:color="000000"/>
@@ -588,14 +560,7 @@
                 <w:b w:val="false"/>
                 <w:bCs w:val="false"/>
               </w:rPr>
-              <w:t xml:space="preserve">: A boulder sprite spawns from the top of the screen and begins to fall </w:t>
-            </w:r>
-            <w:r>
-              <w:rPr>
-                <w:b w:val="false"/>
-                <w:bCs w:val="false"/>
-              </w:rPr>
-              <w:t>downward.</w:t>
+              <w:t>: A boulder sprite spawns from the top of the screen and begins to fall downward.</w:t>
             </w:r>
           </w:p>
           <w:p>
@@ -655,7 +620,7 @@
         <w:trPr/>
         <w:tc>
           <w:tcPr>
-            <w:tcW w:w="3396" w:type="dxa"/>
+            <w:tcW w:w="3395" w:type="dxa"/>
             <w:tcBorders>
               <w:start w:val="single" w:sz="4" w:space="0" w:color="000000"/>
               <w:bottom w:val="single" w:sz="4" w:space="0" w:color="000000"/>
@@ -676,20 +641,13 @@
                 <w:b w:val="false"/>
                 <w:bCs w:val="false"/>
               </w:rPr>
-              <w:t>4</w:t>
-            </w:r>
-            <w:r>
-              <w:rPr>
-                <w:b w:val="false"/>
-                <w:bCs w:val="false"/>
-              </w:rPr>
-              <w:t>. Gravity</w:t>
+              <w:t>4. Gravity</w:t>
             </w:r>
           </w:p>
         </w:tc>
         <w:tc>
           <w:tcPr>
-            <w:tcW w:w="6795" w:type="dxa"/>
+            <w:tcW w:w="6796" w:type="dxa"/>
             <w:tcBorders>
               <w:start w:val="single" w:sz="4" w:space="0" w:color="000000"/>
               <w:bottom w:val="single" w:sz="4" w:space="0" w:color="000000"/>
@@ -846,14 +804,7 @@
                 <w:b w:val="false"/>
                 <w:bCs w:val="false"/>
               </w:rPr>
-              <w:t xml:space="preserve">Move off </w:t>
-            </w:r>
-            <w:r>
-              <w:rPr>
-                <w:b w:val="false"/>
-                <w:bCs w:val="false"/>
-              </w:rPr>
-              <w:t>platform.</w:t>
+              <w:t>Move off platform.</w:t>
             </w:r>
           </w:p>
           <w:p>
@@ -879,14 +830,7 @@
                 <w:b w:val="false"/>
                 <w:bCs w:val="false"/>
               </w:rPr>
-              <w:t>Player begins to fall continuous</w:t>
-            </w:r>
-            <w:r>
-              <w:rPr>
-                <w:b w:val="false"/>
-                <w:bCs w:val="false"/>
-              </w:rPr>
-              <w:t>ly (see below).</w:t>
+              <w:t>Player begins to fall continuously (see below).</w:t>
             </w:r>
           </w:p>
         </w:tc>
@@ -895,7 +839,7 @@
         <w:trPr/>
         <w:tc>
           <w:tcPr>
-            <w:tcW w:w="3396" w:type="dxa"/>
+            <w:tcW w:w="3395" w:type="dxa"/>
             <w:tcBorders>
               <w:start w:val="single" w:sz="4" w:space="0" w:color="000000"/>
               <w:bottom w:val="single" w:sz="4" w:space="0" w:color="000000"/>
@@ -916,20 +860,13 @@
                 <w:b w:val="false"/>
                 <w:bCs w:val="false"/>
               </w:rPr>
-              <w:t>5</w:t>
-            </w:r>
-            <w:r>
-              <w:rPr>
-                <w:b w:val="false"/>
-                <w:bCs w:val="false"/>
-              </w:rPr>
-              <w:t>. Game-space boundaries</w:t>
+              <w:t>5. Game-space boundaries</w:t>
             </w:r>
           </w:p>
         </w:tc>
         <w:tc>
           <w:tcPr>
-            <w:tcW w:w="6795" w:type="dxa"/>
+            <w:tcW w:w="6796" w:type="dxa"/>
             <w:tcBorders>
               <w:start w:val="single" w:sz="4" w:space="0" w:color="000000"/>
               <w:bottom w:val="single" w:sz="4" w:space="0" w:color="000000"/>
@@ -990,7 +927,7 @@
         <w:trPr/>
         <w:tc>
           <w:tcPr>
-            <w:tcW w:w="3396" w:type="dxa"/>
+            <w:tcW w:w="3395" w:type="dxa"/>
             <w:tcBorders>
               <w:start w:val="single" w:sz="4" w:space="0" w:color="000000"/>
               <w:bottom w:val="single" w:sz="4" w:space="0" w:color="000000"/>
@@ -1011,20 +948,13 @@
                 <w:b w:val="false"/>
                 <w:bCs w:val="false"/>
               </w:rPr>
-              <w:t>6</w:t>
-            </w:r>
-            <w:r>
-              <w:rPr>
-                <w:b w:val="false"/>
-                <w:bCs w:val="false"/>
-              </w:rPr>
-              <w:t>. Collision</w:t>
+              <w:t>6. Collision</w:t>
             </w:r>
           </w:p>
         </w:tc>
         <w:tc>
           <w:tcPr>
-            <w:tcW w:w="6795" w:type="dxa"/>
+            <w:tcW w:w="6796" w:type="dxa"/>
             <w:tcBorders>
               <w:start w:val="single" w:sz="4" w:space="0" w:color="000000"/>
               <w:bottom w:val="single" w:sz="4" w:space="0" w:color="000000"/>
@@ -1124,21 +1054,7 @@
                 <w:b w:val="false"/>
                 <w:bCs w:val="false"/>
               </w:rPr>
-              <w:t xml:space="preserve"> Collision occurs, the player becomes uncontrollable </w:t>
-            </w:r>
-            <w:r>
-              <w:rPr>
-                <w:b w:val="false"/>
-                <w:bCs w:val="false"/>
-              </w:rPr>
-              <w:t>(dies)</w:t>
-            </w:r>
-            <w:r>
-              <w:rPr>
-                <w:b w:val="false"/>
-                <w:bCs w:val="false"/>
-              </w:rPr>
-              <w:t>, and the scene fades.</w:t>
+              <w:t xml:space="preserve"> Collision occurs, the player becomes uncontrollable (dies), and the scene fades.</w:t>
             </w:r>
           </w:p>
         </w:tc>
@@ -1147,7 +1063,7 @@
         <w:trPr/>
         <w:tc>
           <w:tcPr>
-            <w:tcW w:w="3396" w:type="dxa"/>
+            <w:tcW w:w="3395" w:type="dxa"/>
             <w:tcBorders>
               <w:start w:val="single" w:sz="4" w:space="0" w:color="000000"/>
               <w:bottom w:val="single" w:sz="4" w:space="0" w:color="000000"/>
@@ -1168,20 +1084,13 @@
                 <w:b w:val="false"/>
                 <w:bCs w:val="false"/>
               </w:rPr>
-              <w:t>7</w:t>
-            </w:r>
-            <w:r>
-              <w:rPr>
-                <w:b w:val="false"/>
-                <w:bCs w:val="false"/>
-              </w:rPr>
-              <w:t>. Save/Load</w:t>
+              <w:t>7. Save/Load</w:t>
             </w:r>
           </w:p>
         </w:tc>
         <w:tc>
           <w:tcPr>
-            <w:tcW w:w="6795" w:type="dxa"/>
+            <w:tcW w:w="6796" w:type="dxa"/>
             <w:tcBorders>
               <w:start w:val="single" w:sz="4" w:space="0" w:color="000000"/>
               <w:bottom w:val="single" w:sz="4" w:space="0" w:color="000000"/>
@@ -1214,6 +1123,35 @@
             <w:pPr>
               <w:pStyle w:val="TableContents"/>
               <w:numPr>
+                <w:ilvl w:val="0"/>
+                <w:numId w:val="18"/>
+              </w:numPr>
+              <w:spacing w:before="0" w:after="200"/>
+              <w:jc w:val="start"/>
+              <w:rPr>
+                <w:b w:val="false"/>
+                <w:bCs w:val="false"/>
+              </w:rPr>
+            </w:pPr>
+            <w:r>
+              <w:rPr>
+                <w:b w:val="false"/>
+                <w:bCs w:val="false"/>
+              </w:rPr>
+              <w:t>Restart the game (‘R’)</w:t>
+            </w:r>
+            <w:r>
+              <w:rPr>
+                <w:b w:val="false"/>
+                <w:bCs w:val="false"/>
+              </w:rPr>
+              <w:t>, then press 'L' on the keyboard</w:t>
+            </w:r>
+          </w:p>
+          <w:p>
+            <w:pPr>
+              <w:pStyle w:val="TableContents"/>
+              <w:numPr>
                 <w:ilvl w:val="1"/>
                 <w:numId w:val="19"/>
               </w:numPr>
@@ -1233,7 +1171,7 @@
                 <w:b w:val="false"/>
                 <w:bCs w:val="false"/>
               </w:rPr>
-              <w:t>: "Game saved" is printed to the console</w:t>
+              <w:t>: Player position is reset to the previous checkpoint position</w:t>
             </w:r>
           </w:p>
           <w:p>
@@ -1255,7 +1193,7 @@
                 <w:b w:val="false"/>
                 <w:bCs w:val="false"/>
               </w:rPr>
-              <w:t>Move further, then press 'L' on the keyboard</w:t>
+              <w:t>Exit the game, re-launch, press 'L'</w:t>
             </w:r>
           </w:p>
           <w:p>
@@ -1267,7 +1205,10 @@
               </w:numPr>
               <w:spacing w:before="0" w:after="200"/>
               <w:jc w:val="start"/>
-              <w:rPr/>
+              <w:rPr>
+                <w:b w:val="false"/>
+                <w:bCs w:val="false"/>
+              </w:rPr>
             </w:pPr>
             <w:r>
               <w:rPr>
@@ -1281,86 +1222,7 @@
                 <w:b w:val="false"/>
                 <w:bCs w:val="false"/>
               </w:rPr>
-              <w:t xml:space="preserve">: Player </w:t>
-            </w:r>
-            <w:r>
-              <w:rPr>
-                <w:b w:val="false"/>
-                <w:bCs w:val="false"/>
-              </w:rPr>
-              <w:t xml:space="preserve">position </w:t>
-            </w:r>
-            <w:r>
-              <w:rPr>
-                <w:b w:val="false"/>
-                <w:bCs w:val="false"/>
-              </w:rPr>
-              <w:t>is reset to the previous checkpoint position</w:t>
-            </w:r>
-          </w:p>
-          <w:p>
-            <w:pPr>
-              <w:pStyle w:val="TableContents"/>
-              <w:numPr>
-                <w:ilvl w:val="0"/>
-                <w:numId w:val="18"/>
-              </w:numPr>
-              <w:spacing w:before="0" w:after="200"/>
-              <w:jc w:val="start"/>
-              <w:rPr>
-                <w:b w:val="false"/>
-                <w:bCs w:val="false"/>
-              </w:rPr>
-            </w:pPr>
-            <w:r>
-              <w:rPr>
-                <w:b w:val="false"/>
-                <w:bCs w:val="false"/>
-              </w:rPr>
-              <w:t>Exit the game, re-launch, press 'L'</w:t>
-            </w:r>
-          </w:p>
-          <w:p>
-            <w:pPr>
-              <w:pStyle w:val="TableContents"/>
-              <w:numPr>
-                <w:ilvl w:val="1"/>
-                <w:numId w:val="21"/>
-              </w:numPr>
-              <w:spacing w:before="0" w:after="200"/>
-              <w:jc w:val="start"/>
-              <w:rPr>
-                <w:b w:val="false"/>
-                <w:bCs w:val="false"/>
-              </w:rPr>
-            </w:pPr>
-            <w:r>
-              <w:rPr>
-                <w:b/>
-                <w:bCs/>
-              </w:rPr>
-              <w:t>EXPECT</w:t>
-            </w:r>
-            <w:r>
-              <w:rPr>
-                <w:b w:val="false"/>
-                <w:bCs w:val="false"/>
-              </w:rPr>
-              <w:t xml:space="preserve">: saved state persists and is loaded, player </w:t>
-            </w:r>
-            <w:r>
-              <w:rPr>
-                <w:b w:val="false"/>
-                <w:bCs w:val="false"/>
-              </w:rPr>
-              <w:t>position</w:t>
-            </w:r>
-            <w:r>
-              <w:rPr>
-                <w:b w:val="false"/>
-                <w:bCs w:val="false"/>
-              </w:rPr>
-              <w:t xml:space="preserve"> resets to most recently-visited checkpoint</w:t>
+              <w:t>: saved state persists and is loaded, player position resets to most recently-visited checkpoint</w:t>
             </w:r>
           </w:p>
         </w:tc>
@@ -4006,143 +3868,6 @@
     </w:lvl>
   </w:abstractNum>
   <w:abstractNum w:abstractNumId="21">
-    <w:lvl w:ilvl="0">
-      <w:start w:val="1"/>
-      <w:numFmt w:val="bullet"/>
-      <w:lvlText w:val=""/>
-      <w:lvlJc w:val="start"/>
-      <w:pPr>
-        <w:tabs>
-          <w:tab w:val="num" w:pos="720"/>
-        </w:tabs>
-        <w:ind w:start="720" w:hanging="360"/>
-      </w:pPr>
-      <w:rPr>
-        <w:rFonts w:ascii="Symbol" w:hAnsi="Symbol" w:cs="Symbol" w:hint="default"/>
-      </w:rPr>
-    </w:lvl>
-    <w:lvl w:ilvl="1">
-      <w:start w:val="1"/>
-      <w:numFmt w:val="bullet"/>
-      <w:lvlText w:val="◦"/>
-      <w:lvlJc w:val="start"/>
-      <w:pPr>
-        <w:tabs>
-          <w:tab w:val="num" w:pos="1080"/>
-        </w:tabs>
-        <w:ind w:start="1080" w:hanging="360"/>
-      </w:pPr>
-      <w:rPr>
-        <w:rFonts w:ascii="OpenSymbol" w:hAnsi="OpenSymbol" w:cs="OpenSymbol" w:hint="default"/>
-      </w:rPr>
-    </w:lvl>
-    <w:lvl w:ilvl="2">
-      <w:start w:val="1"/>
-      <w:numFmt w:val="bullet"/>
-      <w:lvlText w:val="▪"/>
-      <w:lvlJc w:val="start"/>
-      <w:pPr>
-        <w:tabs>
-          <w:tab w:val="num" w:pos="1440"/>
-        </w:tabs>
-        <w:ind w:start="1440" w:hanging="360"/>
-      </w:pPr>
-      <w:rPr>
-        <w:rFonts w:ascii="OpenSymbol" w:hAnsi="OpenSymbol" w:cs="OpenSymbol" w:hint="default"/>
-      </w:rPr>
-    </w:lvl>
-    <w:lvl w:ilvl="3">
-      <w:start w:val="1"/>
-      <w:numFmt w:val="bullet"/>
-      <w:lvlText w:val=""/>
-      <w:lvlJc w:val="start"/>
-      <w:pPr>
-        <w:tabs>
-          <w:tab w:val="num" w:pos="1800"/>
-        </w:tabs>
-        <w:ind w:start="1800" w:hanging="360"/>
-      </w:pPr>
-      <w:rPr>
-        <w:rFonts w:ascii="Symbol" w:hAnsi="Symbol" w:cs="Symbol" w:hint="default"/>
-      </w:rPr>
-    </w:lvl>
-    <w:lvl w:ilvl="4">
-      <w:start w:val="1"/>
-      <w:numFmt w:val="bullet"/>
-      <w:lvlText w:val="◦"/>
-      <w:lvlJc w:val="start"/>
-      <w:pPr>
-        <w:tabs>
-          <w:tab w:val="num" w:pos="2160"/>
-        </w:tabs>
-        <w:ind w:start="2160" w:hanging="360"/>
-      </w:pPr>
-      <w:rPr>
-        <w:rFonts w:ascii="OpenSymbol" w:hAnsi="OpenSymbol" w:cs="OpenSymbol" w:hint="default"/>
-      </w:rPr>
-    </w:lvl>
-    <w:lvl w:ilvl="5">
-      <w:start w:val="1"/>
-      <w:numFmt w:val="bullet"/>
-      <w:lvlText w:val="▪"/>
-      <w:lvlJc w:val="start"/>
-      <w:pPr>
-        <w:tabs>
-          <w:tab w:val="num" w:pos="2520"/>
-        </w:tabs>
-        <w:ind w:start="2520" w:hanging="360"/>
-      </w:pPr>
-      <w:rPr>
-        <w:rFonts w:ascii="OpenSymbol" w:hAnsi="OpenSymbol" w:cs="OpenSymbol" w:hint="default"/>
-      </w:rPr>
-    </w:lvl>
-    <w:lvl w:ilvl="6">
-      <w:start w:val="1"/>
-      <w:numFmt w:val="bullet"/>
-      <w:lvlText w:val=""/>
-      <w:lvlJc w:val="start"/>
-      <w:pPr>
-        <w:tabs>
-          <w:tab w:val="num" w:pos="2880"/>
-        </w:tabs>
-        <w:ind w:start="2880" w:hanging="360"/>
-      </w:pPr>
-      <w:rPr>
-        <w:rFonts w:ascii="Symbol" w:hAnsi="Symbol" w:cs="Symbol" w:hint="default"/>
-      </w:rPr>
-    </w:lvl>
-    <w:lvl w:ilvl="7">
-      <w:start w:val="1"/>
-      <w:numFmt w:val="bullet"/>
-      <w:lvlText w:val="◦"/>
-      <w:lvlJc w:val="start"/>
-      <w:pPr>
-        <w:tabs>
-          <w:tab w:val="num" w:pos="3240"/>
-        </w:tabs>
-        <w:ind w:start="3240" w:hanging="360"/>
-      </w:pPr>
-      <w:rPr>
-        <w:rFonts w:ascii="OpenSymbol" w:hAnsi="OpenSymbol" w:cs="OpenSymbol" w:hint="default"/>
-      </w:rPr>
-    </w:lvl>
-    <w:lvl w:ilvl="8">
-      <w:start w:val="1"/>
-      <w:numFmt w:val="bullet"/>
-      <w:lvlText w:val="▪"/>
-      <w:lvlJc w:val="start"/>
-      <w:pPr>
-        <w:tabs>
-          <w:tab w:val="num" w:pos="3600"/>
-        </w:tabs>
-        <w:ind w:start="3600" w:hanging="360"/>
-      </w:pPr>
-      <w:rPr>
-        <w:rFonts w:ascii="OpenSymbol" w:hAnsi="OpenSymbol" w:cs="OpenSymbol" w:hint="default"/>
-      </w:rPr>
-    </w:lvl>
-  </w:abstractNum>
-  <w:abstractNum w:abstractNumId="22">
     <w:lvl w:ilvl="0">
       <w:start w:val="1"/>
       <w:numFmt w:val="none"/>
@@ -4323,9 +4048,6 @@
   </w:num>
   <w:num w:numId="21">
     <w:abstractNumId w:val="21"/>
-  </w:num>
-  <w:num w:numId="22">
-    <w:abstractNumId w:val="22"/>
   </w:num>
 </w:numbering>
 </file>

</xml_diff>

<commit_message>
updated test plan to include negative case (no savefile)
</commit_message>
<xml_diff>
--- a/doc/test-plan.docx
+++ b/doc/test-plan.docx
@@ -32,14 +32,14 @@
         </w:tblCellMar>
       </w:tblPr>
       <w:tblGrid>
-        <w:gridCol w:w="3395"/>
-        <w:gridCol w:w="6796"/>
+        <w:gridCol w:w="3394"/>
+        <w:gridCol w:w="6797"/>
       </w:tblGrid>
       <w:tr>
         <w:trPr/>
         <w:tc>
           <w:tcPr>
-            <w:tcW w:w="3395" w:type="dxa"/>
+            <w:tcW w:w="3394" w:type="dxa"/>
             <w:tcBorders>
               <w:top w:val="single" w:sz="4" w:space="0" w:color="000000"/>
               <w:start w:val="single" w:sz="4" w:space="0" w:color="000000"/>
@@ -70,7 +70,7 @@
         </w:tc>
         <w:tc>
           <w:tcPr>
-            <w:tcW w:w="6796" w:type="dxa"/>
+            <w:tcW w:w="6797" w:type="dxa"/>
             <w:tcBorders>
               <w:top w:val="single" w:sz="4" w:space="0" w:color="000000"/>
               <w:start w:val="single" w:sz="4" w:space="0" w:color="000000"/>
@@ -113,7 +113,7 @@
         <w:trPr/>
         <w:tc>
           <w:tcPr>
-            <w:tcW w:w="3395" w:type="dxa"/>
+            <w:tcW w:w="3394" w:type="dxa"/>
             <w:tcBorders>
               <w:start w:val="single" w:sz="4" w:space="0" w:color="000000"/>
               <w:bottom w:val="single" w:sz="4" w:space="0" w:color="000000"/>
@@ -140,7 +140,7 @@
         </w:tc>
         <w:tc>
           <w:tcPr>
-            <w:tcW w:w="6796" w:type="dxa"/>
+            <w:tcW w:w="6797" w:type="dxa"/>
             <w:tcBorders>
               <w:start w:val="single" w:sz="4" w:space="0" w:color="000000"/>
               <w:bottom w:val="single" w:sz="4" w:space="0" w:color="000000"/>
@@ -286,7 +286,7 @@
         <w:trPr/>
         <w:tc>
           <w:tcPr>
-            <w:tcW w:w="3395" w:type="dxa"/>
+            <w:tcW w:w="3394" w:type="dxa"/>
             <w:tcBorders>
               <w:start w:val="single" w:sz="4" w:space="0" w:color="000000"/>
               <w:bottom w:val="single" w:sz="4" w:space="0" w:color="000000"/>
@@ -313,7 +313,7 @@
         </w:tc>
         <w:tc>
           <w:tcPr>
-            <w:tcW w:w="6796" w:type="dxa"/>
+            <w:tcW w:w="6797" w:type="dxa"/>
             <w:tcBorders>
               <w:start w:val="single" w:sz="4" w:space="0" w:color="000000"/>
               <w:bottom w:val="single" w:sz="4" w:space="0" w:color="000000"/>
@@ -478,7 +478,7 @@
         <w:trPr/>
         <w:tc>
           <w:tcPr>
-            <w:tcW w:w="3395" w:type="dxa"/>
+            <w:tcW w:w="3394" w:type="dxa"/>
             <w:tcBorders>
               <w:start w:val="single" w:sz="4" w:space="0" w:color="000000"/>
               <w:bottom w:val="single" w:sz="4" w:space="0" w:color="000000"/>
@@ -505,7 +505,7 @@
         </w:tc>
         <w:tc>
           <w:tcPr>
-            <w:tcW w:w="6796" w:type="dxa"/>
+            <w:tcW w:w="6797" w:type="dxa"/>
             <w:tcBorders>
               <w:start w:val="single" w:sz="4" w:space="0" w:color="000000"/>
               <w:bottom w:val="single" w:sz="4" w:space="0" w:color="000000"/>
@@ -620,7 +620,7 @@
         <w:trPr/>
         <w:tc>
           <w:tcPr>
-            <w:tcW w:w="3395" w:type="dxa"/>
+            <w:tcW w:w="3394" w:type="dxa"/>
             <w:tcBorders>
               <w:start w:val="single" w:sz="4" w:space="0" w:color="000000"/>
               <w:bottom w:val="single" w:sz="4" w:space="0" w:color="000000"/>
@@ -647,7 +647,7 @@
         </w:tc>
         <w:tc>
           <w:tcPr>
-            <w:tcW w:w="6796" w:type="dxa"/>
+            <w:tcW w:w="6797" w:type="dxa"/>
             <w:tcBorders>
               <w:start w:val="single" w:sz="4" w:space="0" w:color="000000"/>
               <w:bottom w:val="single" w:sz="4" w:space="0" w:color="000000"/>
@@ -839,7 +839,7 @@
         <w:trPr/>
         <w:tc>
           <w:tcPr>
-            <w:tcW w:w="3395" w:type="dxa"/>
+            <w:tcW w:w="3394" w:type="dxa"/>
             <w:tcBorders>
               <w:start w:val="single" w:sz="4" w:space="0" w:color="000000"/>
               <w:bottom w:val="single" w:sz="4" w:space="0" w:color="000000"/>
@@ -866,7 +866,7 @@
         </w:tc>
         <w:tc>
           <w:tcPr>
-            <w:tcW w:w="6796" w:type="dxa"/>
+            <w:tcW w:w="6797" w:type="dxa"/>
             <w:tcBorders>
               <w:start w:val="single" w:sz="4" w:space="0" w:color="000000"/>
               <w:bottom w:val="single" w:sz="4" w:space="0" w:color="000000"/>
@@ -927,7 +927,7 @@
         <w:trPr/>
         <w:tc>
           <w:tcPr>
-            <w:tcW w:w="3395" w:type="dxa"/>
+            <w:tcW w:w="3394" w:type="dxa"/>
             <w:tcBorders>
               <w:start w:val="single" w:sz="4" w:space="0" w:color="000000"/>
               <w:bottom w:val="single" w:sz="4" w:space="0" w:color="000000"/>
@@ -954,7 +954,7 @@
         </w:tc>
         <w:tc>
           <w:tcPr>
-            <w:tcW w:w="6796" w:type="dxa"/>
+            <w:tcW w:w="6797" w:type="dxa"/>
             <w:tcBorders>
               <w:start w:val="single" w:sz="4" w:space="0" w:color="000000"/>
               <w:bottom w:val="single" w:sz="4" w:space="0" w:color="000000"/>
@@ -1063,7 +1063,7 @@
         <w:trPr/>
         <w:tc>
           <w:tcPr>
-            <w:tcW w:w="3395" w:type="dxa"/>
+            <w:tcW w:w="3394" w:type="dxa"/>
             <w:tcBorders>
               <w:start w:val="single" w:sz="4" w:space="0" w:color="000000"/>
               <w:bottom w:val="single" w:sz="4" w:space="0" w:color="000000"/>
@@ -1090,7 +1090,7 @@
         </w:tc>
         <w:tc>
           <w:tcPr>
-            <w:tcW w:w="6796" w:type="dxa"/>
+            <w:tcW w:w="6797" w:type="dxa"/>
             <w:tcBorders>
               <w:start w:val="single" w:sz="4" w:space="0" w:color="000000"/>
               <w:bottom w:val="single" w:sz="4" w:space="0" w:color="000000"/>
@@ -1116,7 +1116,36 @@
                 <w:b w:val="false"/>
                 <w:bCs w:val="false"/>
               </w:rPr>
-              <w:t>Move to a flag checkpoint in the level</w:t>
+              <w:t>Press ‘L’ on the keyboard, making sure $PROJ_DIR/save.json does not exist</w:t>
+            </w:r>
+          </w:p>
+          <w:p>
+            <w:pPr>
+              <w:pStyle w:val="TableContents"/>
+              <w:numPr>
+                <w:ilvl w:val="1"/>
+                <w:numId w:val="21"/>
+              </w:numPr>
+              <w:spacing w:before="0" w:after="200"/>
+              <w:jc w:val="start"/>
+              <w:rPr>
+                <w:b/>
+                <w:bCs/>
+              </w:rPr>
+            </w:pPr>
+            <w:r>
+              <w:rPr>
+                <w:b/>
+                <w:bCs/>
+              </w:rPr>
+              <w:t>EXPECT:</w:t>
+            </w:r>
+            <w:r>
+              <w:rPr>
+                <w:b w:val="false"/>
+                <w:bCs w:val="false"/>
+              </w:rPr>
+              <w:t xml:space="preserve"> Nothing should happen</w:t>
             </w:r>
           </w:p>
           <w:p>
@@ -1138,14 +1167,29 @@
                 <w:b w:val="false"/>
                 <w:bCs w:val="false"/>
               </w:rPr>
-              <w:t>Restart the game (‘R’)</w:t>
-            </w:r>
-            <w:r>
-              <w:rPr>
-                <w:b w:val="false"/>
-                <w:bCs w:val="false"/>
-              </w:rPr>
-              <w:t>, then press 'L' on the keyboard</w:t>
+              <w:t>Move to a flag checkpoint in the level</w:t>
+            </w:r>
+          </w:p>
+          <w:p>
+            <w:pPr>
+              <w:pStyle w:val="TableContents"/>
+              <w:numPr>
+                <w:ilvl w:val="0"/>
+                <w:numId w:val="18"/>
+              </w:numPr>
+              <w:spacing w:before="0" w:after="200"/>
+              <w:jc w:val="start"/>
+              <w:rPr>
+                <w:b w:val="false"/>
+                <w:bCs w:val="false"/>
+              </w:rPr>
+            </w:pPr>
+            <w:r>
+              <w:rPr>
+                <w:b w:val="false"/>
+                <w:bCs w:val="false"/>
+              </w:rPr>
+              <w:t>Restart the game (‘R’), then press 'L' on the keyboard</w:t>
             </w:r>
           </w:p>
           <w:p>
@@ -3868,6 +3912,143 @@
     </w:lvl>
   </w:abstractNum>
   <w:abstractNum w:abstractNumId="21">
+    <w:lvl w:ilvl="0">
+      <w:start w:val="1"/>
+      <w:numFmt w:val="bullet"/>
+      <w:lvlText w:val=""/>
+      <w:lvlJc w:val="start"/>
+      <w:pPr>
+        <w:tabs>
+          <w:tab w:val="num" w:pos="720"/>
+        </w:tabs>
+        <w:ind w:start="720" w:hanging="360"/>
+      </w:pPr>
+      <w:rPr>
+        <w:rFonts w:ascii="Symbol" w:hAnsi="Symbol" w:cs="Symbol" w:hint="default"/>
+      </w:rPr>
+    </w:lvl>
+    <w:lvl w:ilvl="1">
+      <w:start w:val="1"/>
+      <w:numFmt w:val="bullet"/>
+      <w:lvlText w:val="◦"/>
+      <w:lvlJc w:val="start"/>
+      <w:pPr>
+        <w:tabs>
+          <w:tab w:val="num" w:pos="1080"/>
+        </w:tabs>
+        <w:ind w:start="1080" w:hanging="360"/>
+      </w:pPr>
+      <w:rPr>
+        <w:rFonts w:ascii="OpenSymbol" w:hAnsi="OpenSymbol" w:cs="OpenSymbol" w:hint="default"/>
+      </w:rPr>
+    </w:lvl>
+    <w:lvl w:ilvl="2">
+      <w:start w:val="1"/>
+      <w:numFmt w:val="bullet"/>
+      <w:lvlText w:val="▪"/>
+      <w:lvlJc w:val="start"/>
+      <w:pPr>
+        <w:tabs>
+          <w:tab w:val="num" w:pos="1440"/>
+        </w:tabs>
+        <w:ind w:start="1440" w:hanging="360"/>
+      </w:pPr>
+      <w:rPr>
+        <w:rFonts w:ascii="OpenSymbol" w:hAnsi="OpenSymbol" w:cs="OpenSymbol" w:hint="default"/>
+      </w:rPr>
+    </w:lvl>
+    <w:lvl w:ilvl="3">
+      <w:start w:val="1"/>
+      <w:numFmt w:val="bullet"/>
+      <w:lvlText w:val=""/>
+      <w:lvlJc w:val="start"/>
+      <w:pPr>
+        <w:tabs>
+          <w:tab w:val="num" w:pos="1800"/>
+        </w:tabs>
+        <w:ind w:start="1800" w:hanging="360"/>
+      </w:pPr>
+      <w:rPr>
+        <w:rFonts w:ascii="Symbol" w:hAnsi="Symbol" w:cs="Symbol" w:hint="default"/>
+      </w:rPr>
+    </w:lvl>
+    <w:lvl w:ilvl="4">
+      <w:start w:val="1"/>
+      <w:numFmt w:val="bullet"/>
+      <w:lvlText w:val="◦"/>
+      <w:lvlJc w:val="start"/>
+      <w:pPr>
+        <w:tabs>
+          <w:tab w:val="num" w:pos="2160"/>
+        </w:tabs>
+        <w:ind w:start="2160" w:hanging="360"/>
+      </w:pPr>
+      <w:rPr>
+        <w:rFonts w:ascii="OpenSymbol" w:hAnsi="OpenSymbol" w:cs="OpenSymbol" w:hint="default"/>
+      </w:rPr>
+    </w:lvl>
+    <w:lvl w:ilvl="5">
+      <w:start w:val="1"/>
+      <w:numFmt w:val="bullet"/>
+      <w:lvlText w:val="▪"/>
+      <w:lvlJc w:val="start"/>
+      <w:pPr>
+        <w:tabs>
+          <w:tab w:val="num" w:pos="2520"/>
+        </w:tabs>
+        <w:ind w:start="2520" w:hanging="360"/>
+      </w:pPr>
+      <w:rPr>
+        <w:rFonts w:ascii="OpenSymbol" w:hAnsi="OpenSymbol" w:cs="OpenSymbol" w:hint="default"/>
+      </w:rPr>
+    </w:lvl>
+    <w:lvl w:ilvl="6">
+      <w:start w:val="1"/>
+      <w:numFmt w:val="bullet"/>
+      <w:lvlText w:val=""/>
+      <w:lvlJc w:val="start"/>
+      <w:pPr>
+        <w:tabs>
+          <w:tab w:val="num" w:pos="2880"/>
+        </w:tabs>
+        <w:ind w:start="2880" w:hanging="360"/>
+      </w:pPr>
+      <w:rPr>
+        <w:rFonts w:ascii="Symbol" w:hAnsi="Symbol" w:cs="Symbol" w:hint="default"/>
+      </w:rPr>
+    </w:lvl>
+    <w:lvl w:ilvl="7">
+      <w:start w:val="1"/>
+      <w:numFmt w:val="bullet"/>
+      <w:lvlText w:val="◦"/>
+      <w:lvlJc w:val="start"/>
+      <w:pPr>
+        <w:tabs>
+          <w:tab w:val="num" w:pos="3240"/>
+        </w:tabs>
+        <w:ind w:start="3240" w:hanging="360"/>
+      </w:pPr>
+      <w:rPr>
+        <w:rFonts w:ascii="OpenSymbol" w:hAnsi="OpenSymbol" w:cs="OpenSymbol" w:hint="default"/>
+      </w:rPr>
+    </w:lvl>
+    <w:lvl w:ilvl="8">
+      <w:start w:val="1"/>
+      <w:numFmt w:val="bullet"/>
+      <w:lvlText w:val="▪"/>
+      <w:lvlJc w:val="start"/>
+      <w:pPr>
+        <w:tabs>
+          <w:tab w:val="num" w:pos="3600"/>
+        </w:tabs>
+        <w:ind w:start="3600" w:hanging="360"/>
+      </w:pPr>
+      <w:rPr>
+        <w:rFonts w:ascii="OpenSymbol" w:hAnsi="OpenSymbol" w:cs="OpenSymbol" w:hint="default"/>
+      </w:rPr>
+    </w:lvl>
+  </w:abstractNum>
+  <w:abstractNum w:abstractNumId="22">
     <w:lvl w:ilvl="0">
       <w:start w:val="1"/>
       <w:numFmt w:val="none"/>
@@ -4048,6 +4229,9 @@
   </w:num>
   <w:num w:numId="21">
     <w:abstractNumId w:val="21"/>
+  </w:num>
+  <w:num w:numId="22">
+    <w:abstractNumId w:val="22"/>
   </w:num>
 </w:numbering>
 </file>

</xml_diff>

<commit_message>
working commits, add two new levels
</commit_message>
<xml_diff>
--- a/doc/test-plan.docx
+++ b/doc/test-plan.docx
@@ -4,7 +4,7 @@
   <w:body>
     <w:p>
       <w:pPr>
-        <w:pStyle w:val="Title"/>
+        <w:pStyle w:val="a8"/>
         <w:jc w:val="left"/>
         <w:rPr>
           <w:color w:val="2A6099"/>
@@ -15,6 +15,12 @@
           <w:color w:val="2A6099"/>
         </w:rPr>
         <w:t>Pathfinders Test Plan</w:t>
+      </w:r>
+      <w:r>
+        <w:rPr>
+          <w:color w:val="2A6099"/>
+        </w:rPr>
+        <w:t xml:space="preserve"> M2</w:t>
       </w:r>
     </w:p>
     <w:tbl>
@@ -111,7 +117,10 @@
               <w:pStyle w:val="TableContents"/>
             </w:pPr>
             <w:r>
-              <w:t>1. Textured Geometry Rendering</w:t>
+              <w:t xml:space="preserve">1. </w:t>
+            </w:r>
+            <w:r>
+              <w:t>Game logic response to user input</w:t>
             </w:r>
           </w:p>
         </w:tc>
@@ -134,8 +143,13 @@
               <w:spacing w:line="240" w:lineRule="auto"/>
             </w:pPr>
             <w:r>
-              <w:t>Launch game</w:t>
-            </w:r>
+              <w:t xml:space="preserve">Launch </w:t>
+            </w:r>
+            <w:proofErr w:type="gramStart"/>
+            <w:r>
+              <w:t>game</w:t>
+            </w:r>
+            <w:proofErr w:type="gramEnd"/>
           </w:p>
           <w:p>
             <w:pPr>
@@ -223,7 +237,10 @@
               <w:pStyle w:val="TableContents"/>
             </w:pPr>
             <w:r>
-              <w:t>2. Basic 2D Transformations &amp; Keyboard/Mouse control</w:t>
+              <w:t xml:space="preserve">2. </w:t>
+            </w:r>
+            <w:r>
+              <w:t>Sprite sheet animation</w:t>
             </w:r>
           </w:p>
         </w:tc>
@@ -245,13 +262,7 @@
               </w:numPr>
             </w:pPr>
             <w:r>
-              <w:t xml:space="preserve">Press the </w:t>
-            </w:r>
-            <w:r>
-              <w:t>D</w:t>
-            </w:r>
-            <w:r>
-              <w:t xml:space="preserve"> key.</w:t>
+              <w:t>Press the D key.</w:t>
             </w:r>
           </w:p>
           <w:p>
@@ -270,7 +281,10 @@
               <w:t>EXPECT</w:t>
             </w:r>
             <w:r>
-              <w:t>: the player stickman character moves (translation) right so long as the key is pressed.</w:t>
+              <w:t xml:space="preserve">: the player stickman character </w:t>
+            </w:r>
+            <w:r>
+              <w:t>moves to the right with running animations.</w:t>
             </w:r>
           </w:p>
           <w:p>
@@ -282,13 +296,7 @@
               </w:numPr>
             </w:pPr>
             <w:r>
-              <w:t xml:space="preserve">Let go of the </w:t>
-            </w:r>
-            <w:r>
-              <w:t>D</w:t>
-            </w:r>
-            <w:r>
-              <w:t xml:space="preserve"> key.</w:t>
+              <w:t>Repeat 1,2 but with the A key.</w:t>
             </w:r>
           </w:p>
           <w:p>
@@ -296,7 +304,7 @@
               <w:pStyle w:val="TableContents"/>
               <w:numPr>
                 <w:ilvl w:val="1"/>
-                <w:numId w:val="6"/>
+                <w:numId w:val="7"/>
               </w:numPr>
             </w:pPr>
             <w:r>
@@ -307,44 +315,10 @@
               <w:t>EXPECT</w:t>
             </w:r>
             <w:r>
-              <w:t>: the player stickman character begins to slow down to a stop due to friction.</w:t>
-            </w:r>
-          </w:p>
-          <w:p>
-            <w:pPr>
-              <w:pStyle w:val="TableContents"/>
-              <w:numPr>
-                <w:ilvl w:val="0"/>
-                <w:numId w:val="4"/>
-              </w:numPr>
-            </w:pPr>
-            <w:r>
-              <w:t xml:space="preserve">Repeat 1,2 but with the </w:t>
-            </w:r>
-            <w:r>
-              <w:t>A</w:t>
-            </w:r>
-            <w:r>
-              <w:t xml:space="preserve"> key.</w:t>
-            </w:r>
-          </w:p>
-          <w:p>
-            <w:pPr>
-              <w:pStyle w:val="TableContents"/>
-              <w:numPr>
-                <w:ilvl w:val="1"/>
-                <w:numId w:val="7"/>
-              </w:numPr>
-            </w:pPr>
-            <w:r>
-              <w:rPr>
-                <w:b/>
-                <w:bCs/>
-              </w:rPr>
-              <w:t>EXPECT</w:t>
-            </w:r>
-            <w:r>
-              <w:t>: Same as 1,2 but moving left.</w:t>
+              <w:t xml:space="preserve">: Same as </w:t>
+            </w:r>
+            <w:r>
+              <w:t>1, but the character faces left while running.</w:t>
             </w:r>
           </w:p>
         </w:tc>
@@ -363,7 +337,10 @@
               <w:pStyle w:val="TableContents"/>
             </w:pPr>
             <w:r>
-              <w:t>3. Random/coded Action &amp; Key-frame/State Interpolation</w:t>
+              <w:t xml:space="preserve">3. </w:t>
+            </w:r>
+            <w:r>
+              <w:t>New integrated assets</w:t>
             </w:r>
           </w:p>
         </w:tc>
@@ -385,8 +362,13 @@
               </w:numPr>
             </w:pPr>
             <w:r>
-              <w:t>Launch game and wait for ~10 seconds.</w:t>
-            </w:r>
+              <w:t xml:space="preserve">Launch </w:t>
+            </w:r>
+            <w:proofErr w:type="gramStart"/>
+            <w:r>
+              <w:t>game</w:t>
+            </w:r>
+            <w:proofErr w:type="gramEnd"/>
           </w:p>
           <w:p>
             <w:pPr>
@@ -408,46 +390,10 @@
               <w:t>EXPECT</w:t>
             </w:r>
             <w:r>
-              <w:t>: A boulder sprite spawns from the top of the screen and begins to fall downward.</w:t>
-            </w:r>
-          </w:p>
-          <w:p>
-            <w:pPr>
-              <w:pStyle w:val="TableContents"/>
-              <w:numPr>
-                <w:ilvl w:val="1"/>
-                <w:numId w:val="9"/>
-              </w:numPr>
-              <w:rPr>
-                <w:b/>
-                <w:bCs/>
-              </w:rPr>
-            </w:pPr>
-            <w:r>
-              <w:rPr>
-                <w:b/>
-                <w:bCs/>
-              </w:rPr>
-              <w:t xml:space="preserve">EXPECT: </w:t>
-            </w:r>
-            <w:r>
-              <w:t>The boulder should be moving slightly horizontally towards the player’s position at the time the boulder was spawned</w:t>
-            </w:r>
-          </w:p>
-          <w:p>
-            <w:pPr>
-              <w:pStyle w:val="TableContents"/>
-              <w:numPr>
-                <w:ilvl w:val="2"/>
-                <w:numId w:val="9"/>
-              </w:numPr>
-              <w:rPr>
-                <w:b/>
-                <w:bCs/>
-              </w:rPr>
-            </w:pPr>
-            <w:r>
-              <w:t>i.e., horizontal motion is interpolated between spawn position and player position at spawn</w:t>
+              <w:t>:</w:t>
+            </w:r>
+            <w:r>
+              <w:t xml:space="preserve"> A new background with mountains should be visible</w:t>
             </w:r>
           </w:p>
         </w:tc>
@@ -466,7 +412,10 @@
               <w:pStyle w:val="TableContents"/>
             </w:pPr>
             <w:r>
-              <w:t>4. Gravity</w:t>
+              <w:t xml:space="preserve">4. </w:t>
+            </w:r>
+            <w:r>
+              <w:t>Mesh-based collision detection</w:t>
             </w:r>
           </w:p>
         </w:tc>
@@ -557,11 +506,7 @@
               <w:t>EXPECT</w:t>
             </w:r>
             <w:r>
-              <w:t xml:space="preserve">: The player should accelerate upward </w:t>
-            </w:r>
-            <w:r>
-              <w:lastRenderedPageBreak/>
-              <w:t>momentarily, then come back down.</w:t>
+              <w:t>: The player should accelerate upward momentarily, then come back down.</w:t>
             </w:r>
           </w:p>
           <w:p>
@@ -611,8 +556,10 @@
               <w:pStyle w:val="TableContents"/>
             </w:pPr>
             <w:r>
-              <w:lastRenderedPageBreak/>
-              <w:t>5. Game-space boundaries</w:t>
+              <w:t xml:space="preserve">5. </w:t>
+            </w:r>
+            <w:r>
+              <w:t>Base user tutorial/help</w:t>
             </w:r>
           </w:p>
         </w:tc>
@@ -634,20 +581,13 @@
               </w:numPr>
             </w:pPr>
             <w:r>
-              <w:t xml:space="preserve">Use the </w:t>
-            </w:r>
-            <w:r>
-              <w:t>movement</w:t>
-            </w:r>
-            <w:r>
-              <w:t xml:space="preserve"> keys</w:t>
-            </w:r>
-            <w:r>
-              <w:t xml:space="preserve"> (WASD)</w:t>
-            </w:r>
-            <w:r>
-              <w:t xml:space="preserve"> to move off the platform into empty space</w:t>
-            </w:r>
+              <w:t xml:space="preserve">Use the movement keys (WASD) to move off the platform into empty </w:t>
+            </w:r>
+            <w:proofErr w:type="gramStart"/>
+            <w:r>
+              <w:t>space</w:t>
+            </w:r>
+            <w:proofErr w:type="gramEnd"/>
           </w:p>
           <w:p>
             <w:pPr>
@@ -665,7 +605,11 @@
               <w:t>EXPECT</w:t>
             </w:r>
             <w:r>
-              <w:t>: Player falls continuously until out of scene, then “dies”, then the game restarts.</w:t>
+              <w:t xml:space="preserve">: Player falls continuously until out of scene, </w:t>
+            </w:r>
+            <w:r>
+              <w:lastRenderedPageBreak/>
+              <w:t>then “dies”, then the game restarts.</w:t>
             </w:r>
           </w:p>
         </w:tc>
@@ -684,7 +628,11 @@
               <w:pStyle w:val="TableContents"/>
             </w:pPr>
             <w:r>
-              <w:t>6. Collision</w:t>
+              <w:lastRenderedPageBreak/>
+              <w:t xml:space="preserve">6. </w:t>
+            </w:r>
+            <w:r>
+              <w:t>FPS counter</w:t>
             </w:r>
           </w:p>
         </w:tc>
@@ -737,13 +685,7 @@
               </w:numPr>
             </w:pPr>
             <w:r>
-              <w:t>Use the</w:t>
-            </w:r>
-            <w:r>
-              <w:t xml:space="preserve"> movement keys (WASD)</w:t>
-            </w:r>
-            <w:r>
-              <w:t xml:space="preserve"> to move into a falling boulder.</w:t>
+              <w:t>Use the movement keys (WASD) to move into a falling boulder.</w:t>
             </w:r>
           </w:p>
           <w:p>
@@ -781,7 +723,10 @@
               <w:pStyle w:val="TableContents"/>
             </w:pPr>
             <w:r>
-              <w:t>7. Save/Load</w:t>
+              <w:t xml:space="preserve">7. </w:t>
+            </w:r>
+            <w:r>
+              <w:t>Advanced graph search algorithm</w:t>
             </w:r>
           </w:p>
         </w:tc>
@@ -803,15 +748,19 @@
               </w:numPr>
             </w:pPr>
             <w:r>
-              <w:t>Press ‘L’ on the keyboard, making sure $PROJ_DIR/</w:t>
-            </w:r>
-            <w:proofErr w:type="spellStart"/>
-            <w:r>
-              <w:t>save.json</w:t>
-            </w:r>
-            <w:proofErr w:type="spellEnd"/>
-            <w:r>
-              <w:t xml:space="preserve"> does not exist</w:t>
+              <w:t xml:space="preserve">Launch game and reach the </w:t>
+            </w:r>
+            <w:r>
+              <w:t>second</w:t>
+            </w:r>
+            <w:r>
+              <w:t xml:space="preserve"> level by moving to the trophy in the </w:t>
+            </w:r>
+            <w:r>
+              <w:t xml:space="preserve">first </w:t>
+            </w:r>
+            <w:r>
+              <w:t>level.</w:t>
             </w:r>
           </w:p>
           <w:p>
@@ -834,7 +783,19 @@
               <w:t>EXPECT:</w:t>
             </w:r>
             <w:r>
-              <w:t xml:space="preserve"> Nothing should happen</w:t>
+              <w:t xml:space="preserve"> </w:t>
+            </w:r>
+            <w:r>
+              <w:t xml:space="preserve">Player should be able to encounter </w:t>
+            </w:r>
+            <w:r>
+              <w:t xml:space="preserve">a </w:t>
+            </w:r>
+            <w:r>
+              <w:t>new level</w:t>
+            </w:r>
+            <w:r>
+              <w:t>.</w:t>
             </w:r>
           </w:p>
           <w:p>
@@ -846,28 +807,191 @@
               </w:numPr>
             </w:pPr>
             <w:r>
-              <w:t>Move to a flag checkpoint in the level</w:t>
-            </w:r>
-          </w:p>
+              <w:t>Use the movement key (WASD and space) to move left or the right of newly spawned boulder.</w:t>
+            </w:r>
+          </w:p>
+          <w:p>
+            <w:pPr>
+              <w:pStyle w:val="TableContents"/>
+              <w:numPr>
+                <w:ilvl w:val="1"/>
+                <w:numId w:val="20"/>
+              </w:numPr>
+            </w:pPr>
+            <w:r>
+              <w:rPr>
+                <w:b/>
+                <w:bCs/>
+              </w:rPr>
+              <w:t>EXPECT:</w:t>
+            </w:r>
+            <w:r>
+              <w:t xml:space="preserve"> The boulder should search and chase the player based on player’s position</w:t>
+            </w:r>
+          </w:p>
+        </w:tc>
+      </w:tr>
+    </w:tbl>
+    <w:p>
+      <w:pPr>
+        <w:pStyle w:val="a3"/>
+      </w:pPr>
+    </w:p>
+    <w:p>
+      <w:pPr>
+        <w:pStyle w:val="a8"/>
+        <w:jc w:val="left"/>
+        <w:rPr>
+          <w:color w:val="2A6099"/>
+        </w:rPr>
+      </w:pPr>
+      <w:r>
+        <w:rPr>
+          <w:color w:val="2A6099"/>
+        </w:rPr>
+        <w:br w:type="column"/>
+      </w:r>
+      <w:r>
+        <w:rPr>
+          <w:color w:val="2A6099"/>
+        </w:rPr>
+        <w:lastRenderedPageBreak/>
+        <w:t>Pathfinders Test Plan M1</w:t>
+      </w:r>
+    </w:p>
+    <w:tbl>
+      <w:tblPr>
+        <w:tblW w:w="5000" w:type="pct"/>
+        <w:tblInd w:w="-5" w:type="dxa"/>
+        <w:tblLayout w:type="fixed"/>
+        <w:tblCellMar>
+          <w:top w:w="55" w:type="dxa"/>
+          <w:left w:w="55" w:type="dxa"/>
+          <w:bottom w:w="55" w:type="dxa"/>
+          <w:right w:w="55" w:type="dxa"/>
+        </w:tblCellMar>
+        <w:tblLook w:val="04A0" w:firstRow="1" w:lastRow="0" w:firstColumn="1" w:lastColumn="0" w:noHBand="0" w:noVBand="1"/>
+      </w:tblPr>
+      <w:tblGrid>
+        <w:gridCol w:w="3391"/>
+        <w:gridCol w:w="6791"/>
+      </w:tblGrid>
+      <w:tr>
+        <w:tc>
+          <w:tcPr>
+            <w:tcW w:w="3394" w:type="dxa"/>
+            <w:tcBorders>
+              <w:top w:val="single" w:sz="4" w:space="0" w:color="000000"/>
+              <w:left w:val="single" w:sz="4" w:space="0" w:color="000000"/>
+              <w:bottom w:val="single" w:sz="4" w:space="0" w:color="000000"/>
+            </w:tcBorders>
+            <w:shd w:val="clear" w:color="auto" w:fill="729FCF"/>
+          </w:tcPr>
+          <w:p>
+            <w:pPr>
+              <w:pStyle w:val="TableContents"/>
+              <w:jc w:val="center"/>
+              <w:rPr>
+                <w:b/>
+                <w:bCs/>
+                <w:color w:val="FFFFFF"/>
+              </w:rPr>
+            </w:pPr>
+            <w:r>
+              <w:rPr>
+                <w:b/>
+                <w:bCs/>
+                <w:color w:val="FFFFFF"/>
+              </w:rPr>
+              <w:t>Test Case</w:t>
+            </w:r>
+          </w:p>
+        </w:tc>
+        <w:tc>
+          <w:tcPr>
+            <w:tcW w:w="6797" w:type="dxa"/>
+            <w:tcBorders>
+              <w:top w:val="single" w:sz="4" w:space="0" w:color="000000"/>
+              <w:left w:val="single" w:sz="4" w:space="0" w:color="000000"/>
+              <w:bottom w:val="single" w:sz="4" w:space="0" w:color="000000"/>
+              <w:right w:val="single" w:sz="4" w:space="0" w:color="000000"/>
+            </w:tcBorders>
+            <w:shd w:val="clear" w:color="auto" w:fill="729FCF"/>
+          </w:tcPr>
+          <w:p>
+            <w:pPr>
+              <w:pStyle w:val="TableContents"/>
+              <w:jc w:val="center"/>
+              <w:rPr>
+                <w:b/>
+                <w:bCs/>
+                <w:color w:val="FFFFFF"/>
+              </w:rPr>
+            </w:pPr>
+            <w:r>
+              <w:rPr>
+                <w:b/>
+                <w:bCs/>
+                <w:color w:val="FFFFFF"/>
+              </w:rPr>
+              <w:t xml:space="preserve"> Steps &amp; Expected Outcomes</w:t>
+            </w:r>
+          </w:p>
+        </w:tc>
+      </w:tr>
+      <w:tr>
+        <w:tc>
+          <w:tcPr>
+            <w:tcW w:w="3394" w:type="dxa"/>
+            <w:tcBorders>
+              <w:left w:val="single" w:sz="4" w:space="0" w:color="000000"/>
+              <w:bottom w:val="single" w:sz="4" w:space="0" w:color="000000"/>
+            </w:tcBorders>
+          </w:tcPr>
+          <w:p>
+            <w:pPr>
+              <w:pStyle w:val="TableContents"/>
+            </w:pPr>
+            <w:r>
+              <w:t>1. Textured Geometry Rendering</w:t>
+            </w:r>
+          </w:p>
+        </w:tc>
+        <w:tc>
+          <w:tcPr>
+            <w:tcW w:w="6797" w:type="dxa"/>
+            <w:tcBorders>
+              <w:left w:val="single" w:sz="4" w:space="0" w:color="000000"/>
+              <w:bottom w:val="single" w:sz="4" w:space="0" w:color="000000"/>
+              <w:right w:val="single" w:sz="4" w:space="0" w:color="000000"/>
+            </w:tcBorders>
+          </w:tcPr>
           <w:p>
             <w:pPr>
               <w:pStyle w:val="TableContents"/>
               <w:numPr>
                 <w:ilvl w:val="0"/>
-                <w:numId w:val="18"/>
-              </w:numPr>
-            </w:pPr>
-            <w:r>
-              <w:t>Restart the game (‘R’), then press 'L' on the keyboard</w:t>
-            </w:r>
+                <w:numId w:val="1"/>
+              </w:numPr>
+              <w:spacing w:line="240" w:lineRule="auto"/>
+            </w:pPr>
+            <w:r>
+              <w:t xml:space="preserve">Launch </w:t>
+            </w:r>
+            <w:proofErr w:type="gramStart"/>
+            <w:r>
+              <w:t>game</w:t>
+            </w:r>
+            <w:proofErr w:type="gramEnd"/>
           </w:p>
           <w:p>
             <w:pPr>
               <w:pStyle w:val="TableContents"/>
               <w:numPr>
                 <w:ilvl w:val="1"/>
-                <w:numId w:val="19"/>
-              </w:numPr>
+                <w:numId w:val="3"/>
+              </w:numPr>
+              <w:spacing w:line="240" w:lineRule="auto"/>
             </w:pPr>
             <w:r>
               <w:rPr>
@@ -877,7 +1001,7 @@
               <w:t>EXPECT</w:t>
             </w:r>
             <w:r>
-              <w:t>: Player position is reset to the previous checkpoint position</w:t>
+              <w:t>: No visual artifacts observed, no object flickering, assets are rendered onscreen. Player is not rendered overlapping with terrain (i.e. ground, walls).</w:t>
             </w:r>
           </w:p>
           <w:p>
@@ -885,11 +1009,25 @@
               <w:pStyle w:val="TableContents"/>
               <w:numPr>
                 <w:ilvl w:val="0"/>
-                <w:numId w:val="18"/>
-              </w:numPr>
-            </w:pPr>
-            <w:r>
-              <w:t>Exit the game, re-launch, press 'L'</w:t>
+                <w:numId w:val="1"/>
+              </w:numPr>
+              <w:spacing w:line="240" w:lineRule="auto"/>
+            </w:pPr>
+            <w:r>
+              <w:t>Exit game.</w:t>
+            </w:r>
+          </w:p>
+          <w:p>
+            <w:pPr>
+              <w:pStyle w:val="TableContents"/>
+              <w:numPr>
+                <w:ilvl w:val="0"/>
+                <w:numId w:val="1"/>
+              </w:numPr>
+              <w:spacing w:line="240" w:lineRule="auto"/>
+            </w:pPr>
+            <w:r>
+              <w:t>Launch game again.</w:t>
             </w:r>
           </w:p>
           <w:p>
@@ -897,7 +1035,78 @@
               <w:pStyle w:val="TableContents"/>
               <w:numPr>
                 <w:ilvl w:val="1"/>
-                <w:numId w:val="20"/>
+                <w:numId w:val="2"/>
+              </w:numPr>
+              <w:spacing w:line="240" w:lineRule="auto"/>
+              <w:rPr>
+                <w:b/>
+                <w:bCs/>
+              </w:rPr>
+            </w:pPr>
+            <w:r>
+              <w:rPr>
+                <w:b/>
+                <w:bCs/>
+              </w:rPr>
+              <w:t>EXPECT:</w:t>
+            </w:r>
+            <w:r>
+              <w:t xml:space="preserve"> Same outcome as 1.), i.e. no inconsistencies.</w:t>
+            </w:r>
+          </w:p>
+        </w:tc>
+      </w:tr>
+      <w:tr>
+        <w:tc>
+          <w:tcPr>
+            <w:tcW w:w="3394" w:type="dxa"/>
+            <w:tcBorders>
+              <w:left w:val="single" w:sz="4" w:space="0" w:color="000000"/>
+              <w:bottom w:val="single" w:sz="4" w:space="0" w:color="000000"/>
+            </w:tcBorders>
+          </w:tcPr>
+          <w:p>
+            <w:pPr>
+              <w:pStyle w:val="TableContents"/>
+            </w:pPr>
+            <w:r>
+              <w:t>2. Basic 2D Transformations &amp; Keyboard/Mouse control</w:t>
+            </w:r>
+          </w:p>
+        </w:tc>
+        <w:tc>
+          <w:tcPr>
+            <w:tcW w:w="6797" w:type="dxa"/>
+            <w:tcBorders>
+              <w:left w:val="single" w:sz="4" w:space="0" w:color="000000"/>
+              <w:bottom w:val="single" w:sz="4" w:space="0" w:color="000000"/>
+              <w:right w:val="single" w:sz="4" w:space="0" w:color="000000"/>
+            </w:tcBorders>
+          </w:tcPr>
+          <w:p>
+            <w:pPr>
+              <w:pStyle w:val="TableContents"/>
+              <w:numPr>
+                <w:ilvl w:val="0"/>
+                <w:numId w:val="4"/>
+              </w:numPr>
+            </w:pPr>
+            <w:r>
+              <w:t xml:space="preserve">Press the </w:t>
+            </w:r>
+            <w:r>
+              <w:t>D</w:t>
+            </w:r>
+            <w:r>
+              <w:t xml:space="preserve"> key.</w:t>
+            </w:r>
+          </w:p>
+          <w:p>
+            <w:pPr>
+              <w:pStyle w:val="TableContents"/>
+              <w:numPr>
+                <w:ilvl w:val="1"/>
+                <w:numId w:val="5"/>
               </w:numPr>
             </w:pPr>
             <w:r>
@@ -908,7 +1117,678 @@
               <w:t>EXPECT</w:t>
             </w:r>
             <w:r>
-              <w:t>: saved state persists and is loaded, player position resets to most recently-visited checkpoint</w:t>
+              <w:t>: the player stickman character moves (translation) right so long as the key is pressed.</w:t>
+            </w:r>
+          </w:p>
+          <w:p>
+            <w:pPr>
+              <w:pStyle w:val="TableContents"/>
+              <w:numPr>
+                <w:ilvl w:val="0"/>
+                <w:numId w:val="4"/>
+              </w:numPr>
+            </w:pPr>
+            <w:r>
+              <w:t xml:space="preserve">Let go of the </w:t>
+            </w:r>
+            <w:r>
+              <w:t>D</w:t>
+            </w:r>
+            <w:r>
+              <w:t xml:space="preserve"> key.</w:t>
+            </w:r>
+          </w:p>
+          <w:p>
+            <w:pPr>
+              <w:pStyle w:val="TableContents"/>
+              <w:numPr>
+                <w:ilvl w:val="1"/>
+                <w:numId w:val="6"/>
+              </w:numPr>
+            </w:pPr>
+            <w:r>
+              <w:rPr>
+                <w:b/>
+                <w:bCs/>
+              </w:rPr>
+              <w:t>EXPECT</w:t>
+            </w:r>
+            <w:r>
+              <w:t>: the player stickman character begins to slow down to a stop due to friction.</w:t>
+            </w:r>
+          </w:p>
+          <w:p>
+            <w:pPr>
+              <w:pStyle w:val="TableContents"/>
+              <w:numPr>
+                <w:ilvl w:val="0"/>
+                <w:numId w:val="4"/>
+              </w:numPr>
+            </w:pPr>
+            <w:r>
+              <w:t xml:space="preserve">Repeat 1,2 but with the </w:t>
+            </w:r>
+            <w:r>
+              <w:t>A</w:t>
+            </w:r>
+            <w:r>
+              <w:t xml:space="preserve"> key.</w:t>
+            </w:r>
+          </w:p>
+          <w:p>
+            <w:pPr>
+              <w:pStyle w:val="TableContents"/>
+              <w:numPr>
+                <w:ilvl w:val="1"/>
+                <w:numId w:val="7"/>
+              </w:numPr>
+            </w:pPr>
+            <w:r>
+              <w:rPr>
+                <w:b/>
+                <w:bCs/>
+              </w:rPr>
+              <w:t>EXPECT</w:t>
+            </w:r>
+            <w:r>
+              <w:t>: Same as 1,2 but moving left.</w:t>
+            </w:r>
+          </w:p>
+        </w:tc>
+      </w:tr>
+      <w:tr>
+        <w:tc>
+          <w:tcPr>
+            <w:tcW w:w="3394" w:type="dxa"/>
+            <w:tcBorders>
+              <w:left w:val="single" w:sz="4" w:space="0" w:color="000000"/>
+              <w:bottom w:val="single" w:sz="4" w:space="0" w:color="000000"/>
+            </w:tcBorders>
+          </w:tcPr>
+          <w:p>
+            <w:pPr>
+              <w:pStyle w:val="TableContents"/>
+            </w:pPr>
+            <w:r>
+              <w:t>3. Random/coded Action &amp; Key-frame/State Interpolation</w:t>
+            </w:r>
+          </w:p>
+        </w:tc>
+        <w:tc>
+          <w:tcPr>
+            <w:tcW w:w="6797" w:type="dxa"/>
+            <w:tcBorders>
+              <w:left w:val="single" w:sz="4" w:space="0" w:color="000000"/>
+              <w:bottom w:val="single" w:sz="4" w:space="0" w:color="000000"/>
+              <w:right w:val="single" w:sz="4" w:space="0" w:color="000000"/>
+            </w:tcBorders>
+          </w:tcPr>
+          <w:p>
+            <w:pPr>
+              <w:pStyle w:val="TableContents"/>
+              <w:numPr>
+                <w:ilvl w:val="0"/>
+                <w:numId w:val="8"/>
+              </w:numPr>
+            </w:pPr>
+            <w:r>
+              <w:t>Launch game and wait for ~10 seconds.</w:t>
+            </w:r>
+          </w:p>
+          <w:p>
+            <w:pPr>
+              <w:pStyle w:val="TableContents"/>
+              <w:numPr>
+                <w:ilvl w:val="1"/>
+                <w:numId w:val="9"/>
+              </w:numPr>
+              <w:rPr>
+                <w:b/>
+                <w:bCs/>
+              </w:rPr>
+            </w:pPr>
+            <w:r>
+              <w:rPr>
+                <w:b/>
+                <w:bCs/>
+              </w:rPr>
+              <w:t>EXPECT</w:t>
+            </w:r>
+            <w:r>
+              <w:t>: A boulder sprite spawns from the top of the screen and begins to fall downward.</w:t>
+            </w:r>
+          </w:p>
+          <w:p>
+            <w:pPr>
+              <w:pStyle w:val="TableContents"/>
+              <w:numPr>
+                <w:ilvl w:val="1"/>
+                <w:numId w:val="9"/>
+              </w:numPr>
+              <w:rPr>
+                <w:b/>
+                <w:bCs/>
+              </w:rPr>
+            </w:pPr>
+            <w:r>
+              <w:rPr>
+                <w:b/>
+                <w:bCs/>
+              </w:rPr>
+              <w:t xml:space="preserve">EXPECT: </w:t>
+            </w:r>
+            <w:r>
+              <w:t>The boulder should be moving slightly horizontally towards the player’s position at the time the boulder was spawned</w:t>
+            </w:r>
+          </w:p>
+          <w:p>
+            <w:pPr>
+              <w:pStyle w:val="TableContents"/>
+              <w:numPr>
+                <w:ilvl w:val="2"/>
+                <w:numId w:val="9"/>
+              </w:numPr>
+              <w:rPr>
+                <w:b/>
+                <w:bCs/>
+              </w:rPr>
+            </w:pPr>
+            <w:r>
+              <w:t>i.e., horizontal motion is interpolated between spawn position and player position at spawn</w:t>
+            </w:r>
+          </w:p>
+        </w:tc>
+      </w:tr>
+      <w:tr>
+        <w:tc>
+          <w:tcPr>
+            <w:tcW w:w="3394" w:type="dxa"/>
+            <w:tcBorders>
+              <w:left w:val="single" w:sz="4" w:space="0" w:color="000000"/>
+              <w:bottom w:val="single" w:sz="4" w:space="0" w:color="000000"/>
+            </w:tcBorders>
+          </w:tcPr>
+          <w:p>
+            <w:pPr>
+              <w:pStyle w:val="TableContents"/>
+            </w:pPr>
+            <w:r>
+              <w:t>4. Gravity</w:t>
+            </w:r>
+          </w:p>
+        </w:tc>
+        <w:tc>
+          <w:tcPr>
+            <w:tcW w:w="6797" w:type="dxa"/>
+            <w:tcBorders>
+              <w:left w:val="single" w:sz="4" w:space="0" w:color="000000"/>
+              <w:bottom w:val="single" w:sz="4" w:space="0" w:color="000000"/>
+              <w:right w:val="single" w:sz="4" w:space="0" w:color="000000"/>
+            </w:tcBorders>
+          </w:tcPr>
+          <w:p>
+            <w:pPr>
+              <w:pStyle w:val="TableContents"/>
+              <w:numPr>
+                <w:ilvl w:val="0"/>
+                <w:numId w:val="12"/>
+              </w:numPr>
+            </w:pPr>
+            <w:r>
+              <w:t>Launch game.</w:t>
+            </w:r>
+          </w:p>
+          <w:p>
+            <w:pPr>
+              <w:pStyle w:val="TableContents"/>
+              <w:numPr>
+                <w:ilvl w:val="1"/>
+                <w:numId w:val="13"/>
+              </w:numPr>
+            </w:pPr>
+            <w:r>
+              <w:rPr>
+                <w:b/>
+                <w:bCs/>
+              </w:rPr>
+              <w:t xml:space="preserve">EXPECT: </w:t>
+            </w:r>
+            <w:r>
+              <w:t>Random boulders are falling with consistent motion.</w:t>
+            </w:r>
+          </w:p>
+          <w:p>
+            <w:pPr>
+              <w:pStyle w:val="TableContents"/>
+              <w:numPr>
+                <w:ilvl w:val="1"/>
+                <w:numId w:val="13"/>
+              </w:numPr>
+            </w:pPr>
+            <w:r>
+              <w:rPr>
+                <w:b/>
+                <w:bCs/>
+              </w:rPr>
+              <w:t xml:space="preserve">EXPECT: </w:t>
+            </w:r>
+            <w:r>
+              <w:t>Player character starts above platform and slowly drops due to gravity</w:t>
+            </w:r>
+          </w:p>
+          <w:p>
+            <w:pPr>
+              <w:pStyle w:val="TableContents"/>
+              <w:numPr>
+                <w:ilvl w:val="0"/>
+                <w:numId w:val="12"/>
+              </w:numPr>
+            </w:pPr>
+            <w:r>
+              <w:t>Press the SPACE key to jump.</w:t>
+            </w:r>
+          </w:p>
+          <w:p>
+            <w:pPr>
+              <w:pStyle w:val="TableContents"/>
+              <w:numPr>
+                <w:ilvl w:val="1"/>
+                <w:numId w:val="12"/>
+              </w:numPr>
+            </w:pPr>
+            <w:r>
+              <w:rPr>
+                <w:b/>
+                <w:bCs/>
+              </w:rPr>
+              <w:t>EXPECT</w:t>
+            </w:r>
+            <w:r>
+              <w:t xml:space="preserve">: The player should accelerate upward </w:t>
+            </w:r>
+            <w:r>
+              <w:lastRenderedPageBreak/>
+              <w:t>momentarily, then come back down.</w:t>
+            </w:r>
+          </w:p>
+          <w:p>
+            <w:pPr>
+              <w:pStyle w:val="TableContents"/>
+              <w:numPr>
+                <w:ilvl w:val="0"/>
+                <w:numId w:val="12"/>
+              </w:numPr>
+            </w:pPr>
+            <w:r>
+              <w:t>Move off platform.</w:t>
+            </w:r>
+          </w:p>
+          <w:p>
+            <w:pPr>
+              <w:pStyle w:val="TableContents"/>
+              <w:numPr>
+                <w:ilvl w:val="1"/>
+                <w:numId w:val="14"/>
+              </w:numPr>
+            </w:pPr>
+            <w:r>
+              <w:rPr>
+                <w:b/>
+                <w:bCs/>
+              </w:rPr>
+              <w:t xml:space="preserve">EXPECT: </w:t>
+            </w:r>
+            <w:r>
+              <w:t>Player begins to fall continuously (see below).</w:t>
+            </w:r>
+          </w:p>
+        </w:tc>
+      </w:tr>
+      <w:tr>
+        <w:tc>
+          <w:tcPr>
+            <w:tcW w:w="3394" w:type="dxa"/>
+            <w:tcBorders>
+              <w:left w:val="single" w:sz="4" w:space="0" w:color="000000"/>
+              <w:bottom w:val="single" w:sz="4" w:space="0" w:color="000000"/>
+            </w:tcBorders>
+          </w:tcPr>
+          <w:p>
+            <w:pPr>
+              <w:pStyle w:val="TableContents"/>
+            </w:pPr>
+            <w:r>
+              <w:lastRenderedPageBreak/>
+              <w:t>5. Game-space boundaries</w:t>
+            </w:r>
+          </w:p>
+        </w:tc>
+        <w:tc>
+          <w:tcPr>
+            <w:tcW w:w="6797" w:type="dxa"/>
+            <w:tcBorders>
+              <w:left w:val="single" w:sz="4" w:space="0" w:color="000000"/>
+              <w:bottom w:val="single" w:sz="4" w:space="0" w:color="000000"/>
+              <w:right w:val="single" w:sz="4" w:space="0" w:color="000000"/>
+            </w:tcBorders>
+          </w:tcPr>
+          <w:p>
+            <w:pPr>
+              <w:pStyle w:val="TableContents"/>
+              <w:numPr>
+                <w:ilvl w:val="0"/>
+                <w:numId w:val="15"/>
+              </w:numPr>
+            </w:pPr>
+            <w:r>
+              <w:t xml:space="preserve">Use the </w:t>
+            </w:r>
+            <w:r>
+              <w:t>movement</w:t>
+            </w:r>
+            <w:r>
+              <w:t xml:space="preserve"> keys</w:t>
+            </w:r>
+            <w:r>
+              <w:t xml:space="preserve"> (WASD)</w:t>
+            </w:r>
+            <w:r>
+              <w:t xml:space="preserve"> to move off the platform into empty </w:t>
+            </w:r>
+            <w:proofErr w:type="gramStart"/>
+            <w:r>
+              <w:t>space</w:t>
+            </w:r>
+            <w:proofErr w:type="gramEnd"/>
+          </w:p>
+          <w:p>
+            <w:pPr>
+              <w:pStyle w:val="TableContents"/>
+              <w:numPr>
+                <w:ilvl w:val="1"/>
+                <w:numId w:val="17"/>
+              </w:numPr>
+            </w:pPr>
+            <w:r>
+              <w:rPr>
+                <w:b/>
+                <w:bCs/>
+              </w:rPr>
+              <w:t>EXPECT</w:t>
+            </w:r>
+            <w:r>
+              <w:t>: Player falls continuously until out of scene, then “dies”, then the game restarts.</w:t>
+            </w:r>
+          </w:p>
+        </w:tc>
+      </w:tr>
+      <w:tr>
+        <w:tc>
+          <w:tcPr>
+            <w:tcW w:w="3394" w:type="dxa"/>
+            <w:tcBorders>
+              <w:left w:val="single" w:sz="4" w:space="0" w:color="000000"/>
+              <w:bottom w:val="single" w:sz="4" w:space="0" w:color="000000"/>
+            </w:tcBorders>
+          </w:tcPr>
+          <w:p>
+            <w:pPr>
+              <w:pStyle w:val="TableContents"/>
+            </w:pPr>
+            <w:r>
+              <w:t>6. Collision</w:t>
+            </w:r>
+          </w:p>
+        </w:tc>
+        <w:tc>
+          <w:tcPr>
+            <w:tcW w:w="6797" w:type="dxa"/>
+            <w:tcBorders>
+              <w:left w:val="single" w:sz="4" w:space="0" w:color="000000"/>
+              <w:bottom w:val="single" w:sz="4" w:space="0" w:color="000000"/>
+              <w:right w:val="single" w:sz="4" w:space="0" w:color="000000"/>
+            </w:tcBorders>
+          </w:tcPr>
+          <w:p>
+            <w:pPr>
+              <w:pStyle w:val="TableContents"/>
+              <w:numPr>
+                <w:ilvl w:val="0"/>
+                <w:numId w:val="10"/>
+              </w:numPr>
+            </w:pPr>
+            <w:r>
+              <w:t>Launch game.</w:t>
+            </w:r>
+          </w:p>
+          <w:p>
+            <w:pPr>
+              <w:pStyle w:val="TableContents"/>
+              <w:numPr>
+                <w:ilvl w:val="1"/>
+                <w:numId w:val="11"/>
+              </w:numPr>
+            </w:pPr>
+            <w:r>
+              <w:rPr>
+                <w:b/>
+                <w:bCs/>
+              </w:rPr>
+              <w:t>EXPECT:</w:t>
+            </w:r>
+            <w:r>
+              <w:t xml:space="preserve"> The player stickman character drops onto the platform, is stopped, and stays grounded</w:t>
+            </w:r>
+          </w:p>
+          <w:p>
+            <w:pPr>
+              <w:pStyle w:val="TableContents"/>
+              <w:numPr>
+                <w:ilvl w:val="0"/>
+                <w:numId w:val="10"/>
+              </w:numPr>
+            </w:pPr>
+            <w:r>
+              <w:t>Use the</w:t>
+            </w:r>
+            <w:r>
+              <w:t xml:space="preserve"> movement keys (WASD)</w:t>
+            </w:r>
+            <w:r>
+              <w:t xml:space="preserve"> to move into a falling boulder.</w:t>
+            </w:r>
+          </w:p>
+          <w:p>
+            <w:pPr>
+              <w:pStyle w:val="TableContents"/>
+              <w:numPr>
+                <w:ilvl w:val="1"/>
+                <w:numId w:val="16"/>
+              </w:numPr>
+            </w:pPr>
+            <w:r>
+              <w:rPr>
+                <w:b/>
+                <w:bCs/>
+              </w:rPr>
+              <w:t>EXPECT:</w:t>
+            </w:r>
+            <w:r>
+              <w:t xml:space="preserve"> Collision occurs, the player becomes uncontrollable (dies), and the scene fades.</w:t>
+            </w:r>
+          </w:p>
+        </w:tc>
+      </w:tr>
+      <w:tr>
+        <w:tc>
+          <w:tcPr>
+            <w:tcW w:w="3394" w:type="dxa"/>
+            <w:tcBorders>
+              <w:left w:val="single" w:sz="4" w:space="0" w:color="000000"/>
+              <w:bottom w:val="single" w:sz="4" w:space="0" w:color="000000"/>
+            </w:tcBorders>
+          </w:tcPr>
+          <w:p>
+            <w:pPr>
+              <w:pStyle w:val="TableContents"/>
+            </w:pPr>
+            <w:r>
+              <w:t>7. Save/Load</w:t>
+            </w:r>
+          </w:p>
+        </w:tc>
+        <w:tc>
+          <w:tcPr>
+            <w:tcW w:w="6797" w:type="dxa"/>
+            <w:tcBorders>
+              <w:left w:val="single" w:sz="4" w:space="0" w:color="000000"/>
+              <w:bottom w:val="single" w:sz="4" w:space="0" w:color="000000"/>
+              <w:right w:val="single" w:sz="4" w:space="0" w:color="000000"/>
+            </w:tcBorders>
+          </w:tcPr>
+          <w:p>
+            <w:pPr>
+              <w:pStyle w:val="TableContents"/>
+              <w:numPr>
+                <w:ilvl w:val="0"/>
+                <w:numId w:val="18"/>
+              </w:numPr>
+            </w:pPr>
+            <w:r>
+              <w:t>Press ‘L’ on the keyboard, making sure $PROJ_DIR/</w:t>
+            </w:r>
+            <w:proofErr w:type="spellStart"/>
+            <w:r>
+              <w:t>save.json</w:t>
+            </w:r>
+            <w:proofErr w:type="spellEnd"/>
+            <w:r>
+              <w:t xml:space="preserve"> does not </w:t>
+            </w:r>
+            <w:proofErr w:type="gramStart"/>
+            <w:r>
+              <w:t>exist</w:t>
+            </w:r>
+            <w:proofErr w:type="gramEnd"/>
+          </w:p>
+          <w:p>
+            <w:pPr>
+              <w:pStyle w:val="TableContents"/>
+              <w:numPr>
+                <w:ilvl w:val="1"/>
+                <w:numId w:val="21"/>
+              </w:numPr>
+              <w:rPr>
+                <w:b/>
+                <w:bCs/>
+              </w:rPr>
+            </w:pPr>
+            <w:r>
+              <w:rPr>
+                <w:b/>
+                <w:bCs/>
+              </w:rPr>
+              <w:t>EXPECT:</w:t>
+            </w:r>
+            <w:r>
+              <w:t xml:space="preserve"> Nothing should happen</w:t>
+            </w:r>
+          </w:p>
+          <w:p>
+            <w:pPr>
+              <w:pStyle w:val="TableContents"/>
+              <w:numPr>
+                <w:ilvl w:val="0"/>
+                <w:numId w:val="18"/>
+              </w:numPr>
+            </w:pPr>
+            <w:r>
+              <w:t xml:space="preserve">Move to a flag checkpoint in the </w:t>
+            </w:r>
+            <w:proofErr w:type="gramStart"/>
+            <w:r>
+              <w:t>level</w:t>
+            </w:r>
+            <w:proofErr w:type="gramEnd"/>
+          </w:p>
+          <w:p>
+            <w:pPr>
+              <w:pStyle w:val="TableContents"/>
+              <w:numPr>
+                <w:ilvl w:val="0"/>
+                <w:numId w:val="18"/>
+              </w:numPr>
+            </w:pPr>
+            <w:r>
+              <w:t xml:space="preserve">Restart the game (‘R’), then press 'L' on the </w:t>
+            </w:r>
+            <w:proofErr w:type="gramStart"/>
+            <w:r>
+              <w:t>keyboard</w:t>
+            </w:r>
+            <w:proofErr w:type="gramEnd"/>
+          </w:p>
+          <w:p>
+            <w:pPr>
+              <w:pStyle w:val="TableContents"/>
+              <w:numPr>
+                <w:ilvl w:val="1"/>
+                <w:numId w:val="19"/>
+              </w:numPr>
+            </w:pPr>
+            <w:r>
+              <w:rPr>
+                <w:b/>
+                <w:bCs/>
+              </w:rPr>
+              <w:t>EXPECT</w:t>
+            </w:r>
+            <w:r>
+              <w:t>: Player position is reset to the previous checkpoint position</w:t>
+            </w:r>
+          </w:p>
+          <w:p>
+            <w:pPr>
+              <w:pStyle w:val="TableContents"/>
+              <w:numPr>
+                <w:ilvl w:val="0"/>
+                <w:numId w:val="18"/>
+              </w:numPr>
+            </w:pPr>
+            <w:r>
+              <w:t>Exit the game, re-launch, press '</w:t>
+            </w:r>
+            <w:proofErr w:type="gramStart"/>
+            <w:r>
+              <w:t>L'</w:t>
+            </w:r>
+            <w:proofErr w:type="gramEnd"/>
+          </w:p>
+          <w:p>
+            <w:pPr>
+              <w:pStyle w:val="TableContents"/>
+              <w:numPr>
+                <w:ilvl w:val="1"/>
+                <w:numId w:val="20"/>
+              </w:numPr>
+            </w:pPr>
+            <w:r>
+              <w:rPr>
+                <w:b/>
+                <w:bCs/>
+              </w:rPr>
+              <w:t>EXPECT</w:t>
+            </w:r>
+            <w:r>
+              <w:t xml:space="preserve">: saved state persists and is loaded, player position resets to most </w:t>
+            </w:r>
+            <w:proofErr w:type="gramStart"/>
+            <w:r>
+              <w:t>recently-visited</w:t>
+            </w:r>
+            <w:proofErr w:type="gramEnd"/>
+            <w:r>
+              <w:t xml:space="preserve"> checkpoint</w:t>
             </w:r>
           </w:p>
         </w:tc>
@@ -4265,20 +5145,20 @@
     <w:lsdException w:name="Unresolved Mention" w:semiHidden="1" w:unhideWhenUsed="1"/>
     <w:lsdException w:name="Smart Link" w:semiHidden="1" w:unhideWhenUsed="1"/>
   </w:latentStyles>
-  <w:style w:type="paragraph" w:default="1" w:styleId="Normal">
+  <w:style w:type="paragraph" w:default="1" w:styleId="a">
     <w:name w:val="Normal"/>
     <w:qFormat/>
     <w:pPr>
       <w:spacing w:after="200" w:line="276" w:lineRule="auto"/>
     </w:pPr>
   </w:style>
-  <w:style w:type="character" w:default="1" w:styleId="DefaultParagraphFont">
+  <w:style w:type="character" w:default="1" w:styleId="a0">
     <w:name w:val="Default Paragraph Font"/>
     <w:uiPriority w:val="1"/>
     <w:semiHidden/>
     <w:unhideWhenUsed/>
   </w:style>
-  <w:style w:type="table" w:default="1" w:styleId="TableNormal">
+  <w:style w:type="table" w:default="1" w:styleId="a1">
     <w:name w:val="Normal Table"/>
     <w:uiPriority w:val="99"/>
     <w:semiHidden/>
@@ -4293,7 +5173,7 @@
       </w:tblCellMar>
     </w:tblPr>
   </w:style>
-  <w:style w:type="numbering" w:default="1" w:styleId="NoList">
+  <w:style w:type="numbering" w:default="1" w:styleId="a2">
     <w:name w:val="No List"/>
     <w:uiPriority w:val="99"/>
     <w:semiHidden/>
@@ -4312,8 +5192,8 @@
   </w:style>
   <w:style w:type="paragraph" w:customStyle="1" w:styleId="Heading">
     <w:name w:val="Heading"/>
-    <w:basedOn w:val="Normal"/>
-    <w:next w:val="BodyText"/>
+    <w:basedOn w:val="a"/>
+    <w:next w:val="a3"/>
     <w:qFormat/>
     <w:pPr>
       <w:keepNext/>
@@ -4325,23 +5205,23 @@
       <w:szCs w:val="28"/>
     </w:rPr>
   </w:style>
-  <w:style w:type="paragraph" w:styleId="BodyText">
+  <w:style w:type="paragraph" w:styleId="a3">
     <w:name w:val="Body Text"/>
-    <w:basedOn w:val="Normal"/>
+    <w:basedOn w:val="a"/>
     <w:pPr>
       <w:spacing w:after="140"/>
     </w:pPr>
   </w:style>
-  <w:style w:type="paragraph" w:styleId="List">
+  <w:style w:type="paragraph" w:styleId="a4">
     <w:name w:val="List"/>
-    <w:basedOn w:val="BodyText"/>
+    <w:basedOn w:val="a3"/>
     <w:rPr>
       <w:rFonts w:cs="Noto Sans Devanagari"/>
     </w:rPr>
   </w:style>
-  <w:style w:type="paragraph" w:styleId="Caption">
+  <w:style w:type="paragraph" w:styleId="a5">
     <w:name w:val="caption"/>
-    <w:basedOn w:val="Normal"/>
+    <w:basedOn w:val="a"/>
     <w:qFormat/>
     <w:pPr>
       <w:suppressLineNumbers/>
@@ -4357,7 +5237,7 @@
   </w:style>
   <w:style w:type="paragraph" w:customStyle="1" w:styleId="Index">
     <w:name w:val="Index"/>
-    <w:basedOn w:val="Normal"/>
+    <w:basedOn w:val="a"/>
     <w:qFormat/>
     <w:pPr>
       <w:suppressLineNumbers/>
@@ -4366,18 +5246,18 @@
       <w:rFonts w:cs="Noto Sans Devanagari"/>
     </w:rPr>
   </w:style>
-  <w:style w:type="paragraph" w:styleId="NoSpacing">
+  <w:style w:type="paragraph" w:styleId="a6">
     <w:name w:val="No Spacing"/>
-    <w:basedOn w:val="Normal"/>
+    <w:basedOn w:val="a"/>
     <w:uiPriority w:val="1"/>
     <w:qFormat/>
     <w:pPr>
       <w:spacing w:after="0" w:line="240" w:lineRule="auto"/>
     </w:pPr>
   </w:style>
-  <w:style w:type="paragraph" w:styleId="ListParagraph">
+  <w:style w:type="paragraph" w:styleId="a7">
     <w:name w:val="List Paragraph"/>
-    <w:basedOn w:val="Normal"/>
+    <w:basedOn w:val="a"/>
     <w:uiPriority w:val="34"/>
     <w:qFormat/>
     <w:pPr>
@@ -4387,17 +5267,17 @@
   </w:style>
   <w:style w:type="paragraph" w:customStyle="1" w:styleId="TableContents">
     <w:name w:val="Table Contents"/>
-    <w:basedOn w:val="Normal"/>
+    <w:basedOn w:val="a"/>
     <w:qFormat/>
     <w:pPr>
       <w:widowControl w:val="0"/>
       <w:suppressLineNumbers/>
     </w:pPr>
   </w:style>
-  <w:style w:type="paragraph" w:styleId="Title">
+  <w:style w:type="paragraph" w:styleId="a8">
     <w:name w:val="Title"/>
     <w:basedOn w:val="Heading"/>
-    <w:next w:val="BodyText"/>
+    <w:next w:val="a3"/>
     <w:qFormat/>
     <w:pPr>
       <w:jc w:val="center"/>

</xml_diff>

<commit_message>
fixed int and float bug in world_system. Added bug-report and test-plan updates
</commit_message>
<xml_diff>
--- a/doc/test-plan.docx
+++ b/doc/test-plan.docx
@@ -4,7 +4,737 @@
   <w:body>
     <w:p>
       <w:pPr>
-        <w:pStyle w:val="a8"/>
+        <w:pStyle w:val="Title"/>
+        <w:jc w:val="left"/>
+        <w:rPr>
+          <w:color w:val="2A6099"/>
+        </w:rPr>
+      </w:pPr>
+      <w:r>
+        <w:rPr>
+          <w:color w:val="2A6099"/>
+        </w:rPr>
+        <w:t>Pathfinders Test Plan M3</w:t>
+      </w:r>
+    </w:p>
+    <w:tbl>
+      <w:tblPr>
+        <w:tblW w:w="5000" w:type="pct"/>
+        <w:tblInd w:w="-5" w:type="dxa"/>
+        <w:tblLayout w:type="fixed"/>
+        <w:tblCellMar>
+          <w:top w:w="55" w:type="dxa"/>
+          <w:left w:w="55" w:type="dxa"/>
+          <w:bottom w:w="55" w:type="dxa"/>
+          <w:right w:w="55" w:type="dxa"/>
+        </w:tblCellMar>
+        <w:tblLook w:val="04A0" w:firstRow="1" w:lastRow="0" w:firstColumn="1" w:lastColumn="0" w:noHBand="0" w:noVBand="1"/>
+      </w:tblPr>
+      <w:tblGrid>
+        <w:gridCol w:w="3391"/>
+        <w:gridCol w:w="6791"/>
+      </w:tblGrid>
+      <w:tr>
+        <w:tc>
+          <w:tcPr>
+            <w:tcW w:w="3391" w:type="dxa"/>
+            <w:tcBorders>
+              <w:top w:val="single" w:sz="4" w:space="0" w:color="000000"/>
+              <w:left w:val="single" w:sz="4" w:space="0" w:color="000000"/>
+              <w:bottom w:val="single" w:sz="4" w:space="0" w:color="000000"/>
+            </w:tcBorders>
+            <w:shd w:val="clear" w:color="auto" w:fill="729FCF"/>
+          </w:tcPr>
+          <w:p>
+            <w:pPr>
+              <w:pStyle w:val="TableContents"/>
+              <w:jc w:val="center"/>
+              <w:rPr>
+                <w:b/>
+                <w:bCs/>
+                <w:color w:val="FFFFFF"/>
+              </w:rPr>
+            </w:pPr>
+            <w:r>
+              <w:rPr>
+                <w:b/>
+                <w:bCs/>
+                <w:color w:val="FFFFFF"/>
+              </w:rPr>
+              <w:t>Test Case</w:t>
+            </w:r>
+          </w:p>
+        </w:tc>
+        <w:tc>
+          <w:tcPr>
+            <w:tcW w:w="6791" w:type="dxa"/>
+            <w:tcBorders>
+              <w:top w:val="single" w:sz="4" w:space="0" w:color="000000"/>
+              <w:left w:val="single" w:sz="4" w:space="0" w:color="000000"/>
+              <w:bottom w:val="single" w:sz="4" w:space="0" w:color="000000"/>
+              <w:right w:val="single" w:sz="4" w:space="0" w:color="000000"/>
+            </w:tcBorders>
+            <w:shd w:val="clear" w:color="auto" w:fill="729FCF"/>
+          </w:tcPr>
+          <w:p>
+            <w:pPr>
+              <w:pStyle w:val="TableContents"/>
+              <w:jc w:val="center"/>
+              <w:rPr>
+                <w:b/>
+                <w:bCs/>
+                <w:color w:val="FFFFFF"/>
+              </w:rPr>
+            </w:pPr>
+            <w:r>
+              <w:rPr>
+                <w:b/>
+                <w:bCs/>
+                <w:color w:val="FFFFFF"/>
+              </w:rPr>
+              <w:t xml:space="preserve"> Steps &amp; Expected Outcomes</w:t>
+            </w:r>
+          </w:p>
+        </w:tc>
+      </w:tr>
+      <w:tr>
+        <w:tc>
+          <w:tcPr>
+            <w:tcW w:w="3391" w:type="dxa"/>
+            <w:tcBorders>
+              <w:left w:val="single" w:sz="4" w:space="0" w:color="000000"/>
+              <w:bottom w:val="single" w:sz="4" w:space="0" w:color="000000"/>
+            </w:tcBorders>
+          </w:tcPr>
+          <w:p>
+            <w:pPr>
+              <w:pStyle w:val="TableContents"/>
+            </w:pPr>
+            <w:r>
+              <w:t xml:space="preserve">1. </w:t>
+            </w:r>
+            <w:r>
+              <w:t>Story</w:t>
+            </w:r>
+          </w:p>
+        </w:tc>
+        <w:tc>
+          <w:tcPr>
+            <w:tcW w:w="6791" w:type="dxa"/>
+            <w:tcBorders>
+              <w:left w:val="single" w:sz="4" w:space="0" w:color="000000"/>
+              <w:bottom w:val="single" w:sz="4" w:space="0" w:color="000000"/>
+              <w:right w:val="single" w:sz="4" w:space="0" w:color="000000"/>
+            </w:tcBorders>
+          </w:tcPr>
+          <w:p>
+            <w:pPr>
+              <w:pStyle w:val="TableContents"/>
+              <w:numPr>
+                <w:ilvl w:val="0"/>
+                <w:numId w:val="1"/>
+              </w:numPr>
+              <w:spacing w:line="240" w:lineRule="auto"/>
+            </w:pPr>
+            <w:r>
+              <w:t>Launch game</w:t>
+            </w:r>
+          </w:p>
+          <w:p>
+            <w:pPr>
+              <w:pStyle w:val="TableContents"/>
+              <w:numPr>
+                <w:ilvl w:val="1"/>
+                <w:numId w:val="3"/>
+              </w:numPr>
+              <w:spacing w:line="240" w:lineRule="auto"/>
+            </w:pPr>
+            <w:r>
+              <w:rPr>
+                <w:b/>
+                <w:bCs/>
+              </w:rPr>
+              <w:t>EXPECT</w:t>
+            </w:r>
+            <w:r>
+              <w:t xml:space="preserve">: The player should be </w:t>
+            </w:r>
+            <w:r>
+              <w:t>introduced to the story for the game by Oliver and an Old Man</w:t>
+            </w:r>
+            <w:r>
+              <w:t>. Skip by pressing Z</w:t>
+            </w:r>
+          </w:p>
+        </w:tc>
+      </w:tr>
+      <w:tr>
+        <w:tc>
+          <w:tcPr>
+            <w:tcW w:w="3391" w:type="dxa"/>
+            <w:tcBorders>
+              <w:left w:val="single" w:sz="4" w:space="0" w:color="000000"/>
+              <w:bottom w:val="single" w:sz="4" w:space="0" w:color="000000"/>
+            </w:tcBorders>
+          </w:tcPr>
+          <w:p>
+            <w:pPr>
+              <w:pStyle w:val="TableContents"/>
+            </w:pPr>
+            <w:r>
+              <w:t xml:space="preserve">2. </w:t>
+            </w:r>
+            <w:r>
+              <w:t>Sound</w:t>
+            </w:r>
+          </w:p>
+        </w:tc>
+        <w:tc>
+          <w:tcPr>
+            <w:tcW w:w="6791" w:type="dxa"/>
+            <w:tcBorders>
+              <w:left w:val="single" w:sz="4" w:space="0" w:color="000000"/>
+              <w:bottom w:val="single" w:sz="4" w:space="0" w:color="000000"/>
+              <w:right w:val="single" w:sz="4" w:space="0" w:color="000000"/>
+            </w:tcBorders>
+            <w:shd w:val="clear" w:color="auto" w:fill="auto"/>
+          </w:tcPr>
+          <w:p>
+            <w:pPr>
+              <w:pStyle w:val="TableContents"/>
+              <w:numPr>
+                <w:ilvl w:val="0"/>
+                <w:numId w:val="4"/>
+              </w:numPr>
+            </w:pPr>
+            <w:r>
+              <w:t>Launch game</w:t>
+            </w:r>
+          </w:p>
+          <w:p>
+            <w:pPr>
+              <w:pStyle w:val="TableContents"/>
+              <w:numPr>
+                <w:ilvl w:val="1"/>
+                <w:numId w:val="5"/>
+              </w:numPr>
+            </w:pPr>
+            <w:r>
+              <w:rPr>
+                <w:b/>
+                <w:bCs/>
+              </w:rPr>
+              <w:t>EXPECT</w:t>
+            </w:r>
+            <w:r>
+              <w:t xml:space="preserve">: </w:t>
+            </w:r>
+            <w:r>
+              <w:t>music should play in the background</w:t>
+            </w:r>
+          </w:p>
+          <w:p>
+            <w:pPr>
+              <w:pStyle w:val="TableContents"/>
+              <w:numPr>
+                <w:ilvl w:val="0"/>
+                <w:numId w:val="4"/>
+              </w:numPr>
+            </w:pPr>
+            <w:r>
+              <w:t>Touch an enemy or fall off the scene</w:t>
+            </w:r>
+          </w:p>
+          <w:p>
+            <w:pPr>
+              <w:pStyle w:val="TableContents"/>
+              <w:numPr>
+                <w:ilvl w:val="1"/>
+                <w:numId w:val="7"/>
+              </w:numPr>
+            </w:pPr>
+            <w:r>
+              <w:rPr>
+                <w:b/>
+                <w:bCs/>
+              </w:rPr>
+              <w:t>EXPECT</w:t>
+            </w:r>
+            <w:r>
+              <w:t xml:space="preserve">: </w:t>
+            </w:r>
+            <w:r>
+              <w:t>Death sound should play</w:t>
+            </w:r>
+          </w:p>
+          <w:p>
+            <w:pPr>
+              <w:pStyle w:val="TableContents"/>
+              <w:numPr>
+                <w:ilvl w:val="0"/>
+                <w:numId w:val="4"/>
+              </w:numPr>
+            </w:pPr>
+            <w:r>
+              <w:t>Touch a checkpoint flag</w:t>
+            </w:r>
+          </w:p>
+          <w:p>
+            <w:pPr>
+              <w:pStyle w:val="TableContents"/>
+              <w:numPr>
+                <w:ilvl w:val="0"/>
+                <w:numId w:val="26"/>
+              </w:numPr>
+            </w:pPr>
+            <w:r>
+              <w:rPr>
+                <w:b/>
+                <w:bCs/>
+              </w:rPr>
+              <w:t>EXPECT</w:t>
+            </w:r>
+            <w:r>
+              <w:t>: Checkpoint sound to play</w:t>
+            </w:r>
+          </w:p>
+          <w:p>
+            <w:pPr>
+              <w:pStyle w:val="TableContents"/>
+              <w:numPr>
+                <w:ilvl w:val="0"/>
+                <w:numId w:val="4"/>
+              </w:numPr>
+            </w:pPr>
+            <w:r>
+              <w:t>Touch trophy (end of level)</w:t>
+            </w:r>
+          </w:p>
+          <w:p>
+            <w:pPr>
+              <w:pStyle w:val="TableContents"/>
+              <w:numPr>
+                <w:ilvl w:val="0"/>
+                <w:numId w:val="26"/>
+              </w:numPr>
+            </w:pPr>
+            <w:r>
+              <w:rPr>
+                <w:b/>
+                <w:bCs/>
+              </w:rPr>
+              <w:t>EXPECT</w:t>
+            </w:r>
+            <w:r>
+              <w:t>: Level end sound should play</w:t>
+            </w:r>
+          </w:p>
+          <w:p>
+            <w:pPr>
+              <w:pStyle w:val="TableContents"/>
+              <w:numPr>
+                <w:ilvl w:val="0"/>
+                <w:numId w:val="4"/>
+              </w:numPr>
+            </w:pPr>
+            <w:r>
+              <w:t>Touch paint (extra paint)</w:t>
+            </w:r>
+          </w:p>
+          <w:p>
+            <w:pPr>
+              <w:pStyle w:val="TableContents"/>
+              <w:numPr>
+                <w:ilvl w:val="0"/>
+                <w:numId w:val="26"/>
+              </w:numPr>
+            </w:pPr>
+            <w:r>
+              <w:rPr>
+                <w:b/>
+                <w:bCs/>
+              </w:rPr>
+              <w:t>EXPECT</w:t>
+            </w:r>
+            <w:r>
+              <w:t>: Power up sound should play</w:t>
+            </w:r>
+          </w:p>
+        </w:tc>
+      </w:tr>
+      <w:tr>
+        <w:tc>
+          <w:tcPr>
+            <w:tcW w:w="3391" w:type="dxa"/>
+            <w:tcBorders>
+              <w:left w:val="single" w:sz="4" w:space="0" w:color="000000"/>
+              <w:bottom w:val="single" w:sz="4" w:space="0" w:color="000000"/>
+            </w:tcBorders>
+          </w:tcPr>
+          <w:p>
+            <w:pPr>
+              <w:pStyle w:val="TableContents"/>
+            </w:pPr>
+            <w:r>
+              <w:t xml:space="preserve">3. </w:t>
+            </w:r>
+            <w:r>
+              <w:t>Parallax</w:t>
+            </w:r>
+          </w:p>
+        </w:tc>
+        <w:tc>
+          <w:tcPr>
+            <w:tcW w:w="6791" w:type="dxa"/>
+            <w:tcBorders>
+              <w:left w:val="single" w:sz="4" w:space="0" w:color="000000"/>
+              <w:bottom w:val="single" w:sz="4" w:space="0" w:color="000000"/>
+              <w:right w:val="single" w:sz="4" w:space="0" w:color="000000"/>
+            </w:tcBorders>
+          </w:tcPr>
+          <w:p>
+            <w:pPr>
+              <w:pStyle w:val="TableContents"/>
+              <w:numPr>
+                <w:ilvl w:val="0"/>
+                <w:numId w:val="8"/>
+              </w:numPr>
+            </w:pPr>
+            <w:r>
+              <w:t>Launch game</w:t>
+            </w:r>
+            <w:r>
+              <w:t xml:space="preserve"> and move player around scene</w:t>
+            </w:r>
+          </w:p>
+          <w:p>
+            <w:pPr>
+              <w:pStyle w:val="TableContents"/>
+              <w:numPr>
+                <w:ilvl w:val="1"/>
+                <w:numId w:val="9"/>
+              </w:numPr>
+              <w:rPr>
+                <w:b/>
+                <w:bCs/>
+              </w:rPr>
+            </w:pPr>
+            <w:r>
+              <w:rPr>
+                <w:b/>
+                <w:bCs/>
+              </w:rPr>
+              <w:t>EXPECT</w:t>
+            </w:r>
+            <w:r>
+              <w:t xml:space="preserve">: A new background with </w:t>
+            </w:r>
+            <w:r>
+              <w:t>trees and clouds, moves with player movement</w:t>
+            </w:r>
+          </w:p>
+        </w:tc>
+      </w:tr>
+      <w:tr>
+        <w:tc>
+          <w:tcPr>
+            <w:tcW w:w="3391" w:type="dxa"/>
+            <w:tcBorders>
+              <w:left w:val="single" w:sz="4" w:space="0" w:color="000000"/>
+              <w:bottom w:val="single" w:sz="4" w:space="0" w:color="000000"/>
+            </w:tcBorders>
+          </w:tcPr>
+          <w:p>
+            <w:pPr>
+              <w:pStyle w:val="TableContents"/>
+            </w:pPr>
+            <w:r>
+              <w:t xml:space="preserve">4. </w:t>
+            </w:r>
+            <w:r>
+              <w:t>Complex Prescribed Motion</w:t>
+            </w:r>
+          </w:p>
+        </w:tc>
+        <w:tc>
+          <w:tcPr>
+            <w:tcW w:w="6791" w:type="dxa"/>
+            <w:tcBorders>
+              <w:left w:val="single" w:sz="4" w:space="0" w:color="000000"/>
+              <w:bottom w:val="single" w:sz="4" w:space="0" w:color="000000"/>
+              <w:right w:val="single" w:sz="4" w:space="0" w:color="000000"/>
+            </w:tcBorders>
+          </w:tcPr>
+          <w:p>
+            <w:pPr>
+              <w:pStyle w:val="TableContents"/>
+              <w:numPr>
+                <w:ilvl w:val="0"/>
+                <w:numId w:val="12"/>
+              </w:numPr>
+            </w:pPr>
+            <w:r>
+              <w:t>Play the game up to level 2. Enemy entity appears that can shoot projectiles at player</w:t>
+            </w:r>
+          </w:p>
+          <w:p>
+            <w:pPr>
+              <w:pStyle w:val="TableContents"/>
+              <w:ind w:left="360"/>
+            </w:pPr>
+            <w:r>
+              <w:rPr>
+                <w:b/>
+                <w:bCs/>
+              </w:rPr>
+              <w:t xml:space="preserve">EXPECT: </w:t>
+            </w:r>
+            <w:r>
+              <w:t xml:space="preserve">Projectile </w:t>
+            </w:r>
+            <w:r>
+              <w:t>to break upon entity collision. If player gets hit, player dies</w:t>
+            </w:r>
+            <w:r>
+              <w:t>, and game restarts at start of level</w:t>
+            </w:r>
+          </w:p>
+        </w:tc>
+      </w:tr>
+      <w:tr>
+        <w:tc>
+          <w:tcPr>
+            <w:tcW w:w="3391" w:type="dxa"/>
+            <w:tcBorders>
+              <w:left w:val="single" w:sz="4" w:space="0" w:color="000000"/>
+              <w:bottom w:val="single" w:sz="4" w:space="0" w:color="000000"/>
+            </w:tcBorders>
+          </w:tcPr>
+          <w:p>
+            <w:pPr>
+              <w:pStyle w:val="TableContents"/>
+            </w:pPr>
+            <w:r>
+              <w:t>5. Drawing System</w:t>
+            </w:r>
+          </w:p>
+        </w:tc>
+        <w:tc>
+          <w:tcPr>
+            <w:tcW w:w="6791" w:type="dxa"/>
+            <w:tcBorders>
+              <w:left w:val="single" w:sz="4" w:space="0" w:color="000000"/>
+              <w:bottom w:val="single" w:sz="4" w:space="0" w:color="000000"/>
+              <w:right w:val="single" w:sz="4" w:space="0" w:color="000000"/>
+            </w:tcBorders>
+          </w:tcPr>
+          <w:p>
+            <w:pPr>
+              <w:pStyle w:val="TableContents"/>
+              <w:numPr>
+                <w:ilvl w:val="0"/>
+                <w:numId w:val="15"/>
+              </w:numPr>
+            </w:pPr>
+            <w:r>
+              <w:t>Launch game.</w:t>
+            </w:r>
+          </w:p>
+          <w:p>
+            <w:pPr>
+              <w:pStyle w:val="TableContents"/>
+              <w:numPr>
+                <w:ilvl w:val="0"/>
+                <w:numId w:val="26"/>
+              </w:numPr>
+            </w:pPr>
+            <w:r>
+              <w:rPr>
+                <w:b/>
+                <w:bCs/>
+              </w:rPr>
+              <w:t>EXPECT</w:t>
+            </w:r>
+            <w:r>
+              <w:t>: Drawing should be functional: player can use it to avoid enemies and can be used as platforms for the player</w:t>
+            </w:r>
+          </w:p>
+        </w:tc>
+      </w:tr>
+      <w:tr>
+        <w:tc>
+          <w:tcPr>
+            <w:tcW w:w="3391" w:type="dxa"/>
+            <w:tcBorders>
+              <w:left w:val="single" w:sz="4" w:space="0" w:color="000000"/>
+              <w:bottom w:val="single" w:sz="4" w:space="0" w:color="000000"/>
+            </w:tcBorders>
+          </w:tcPr>
+          <w:p>
+            <w:pPr>
+              <w:pStyle w:val="TableContents"/>
+            </w:pPr>
+            <w:r>
+              <w:t>5. Player Movement System</w:t>
+            </w:r>
+          </w:p>
+        </w:tc>
+        <w:tc>
+          <w:tcPr>
+            <w:tcW w:w="6791" w:type="dxa"/>
+            <w:tcBorders>
+              <w:left w:val="single" w:sz="4" w:space="0" w:color="000000"/>
+              <w:bottom w:val="single" w:sz="4" w:space="0" w:color="000000"/>
+              <w:right w:val="single" w:sz="4" w:space="0" w:color="000000"/>
+            </w:tcBorders>
+          </w:tcPr>
+          <w:p>
+            <w:pPr>
+              <w:pStyle w:val="TableContents"/>
+            </w:pPr>
+            <w:r>
+              <w:t xml:space="preserve">       1. Launch game, move player using wasd keys and test jump height based on length of holding space bar</w:t>
+            </w:r>
+          </w:p>
+          <w:p>
+            <w:pPr>
+              <w:pStyle w:val="TableContents"/>
+            </w:pPr>
+            <w:r>
+              <w:rPr>
+                <w:b/>
+                <w:bCs/>
+              </w:rPr>
+              <w:t>EXPECT</w:t>
+            </w:r>
+            <w:r>
+              <w:t>: Player jump height to increase the longer the space bar is held</w:t>
+            </w:r>
+          </w:p>
+        </w:tc>
+      </w:tr>
+      <w:tr>
+        <w:tc>
+          <w:tcPr>
+            <w:tcW w:w="3391" w:type="dxa"/>
+            <w:tcBorders>
+              <w:left w:val="single" w:sz="4" w:space="0" w:color="000000"/>
+              <w:bottom w:val="single" w:sz="4" w:space="0" w:color="000000"/>
+            </w:tcBorders>
+          </w:tcPr>
+          <w:p>
+            <w:pPr>
+              <w:pStyle w:val="TableContents"/>
+            </w:pPr>
+            <w:r>
+              <w:lastRenderedPageBreak/>
+              <w:t>5. Gameplay Progression</w:t>
+            </w:r>
+          </w:p>
+        </w:tc>
+        <w:tc>
+          <w:tcPr>
+            <w:tcW w:w="6791" w:type="dxa"/>
+            <w:tcBorders>
+              <w:left w:val="single" w:sz="4" w:space="0" w:color="000000"/>
+              <w:bottom w:val="single" w:sz="4" w:space="0" w:color="000000"/>
+              <w:right w:val="single" w:sz="4" w:space="0" w:color="000000"/>
+            </w:tcBorders>
+          </w:tcPr>
+          <w:p>
+            <w:pPr>
+              <w:pStyle w:val="TableContents"/>
+            </w:pPr>
+            <w:r>
+              <w:t xml:space="preserve">       1. Launch game, move player through each level by touching the trophy at the end of each game. Make it to level 2</w:t>
+            </w:r>
+          </w:p>
+          <w:p>
+            <w:pPr>
+              <w:pStyle w:val="TableContents"/>
+              <w:numPr>
+                <w:ilvl w:val="0"/>
+                <w:numId w:val="27"/>
+              </w:numPr>
+            </w:pPr>
+            <w:r>
+              <w:rPr>
+                <w:b/>
+                <w:bCs/>
+              </w:rPr>
+              <w:t xml:space="preserve">EXPECT: </w:t>
+            </w:r>
+            <w:r>
+              <w:t>boulders and archer entities should appear</w:t>
+            </w:r>
+          </w:p>
+          <w:p>
+            <w:pPr>
+              <w:pStyle w:val="TableContents"/>
+              <w:numPr>
+                <w:ilvl w:val="0"/>
+                <w:numId w:val="15"/>
+              </w:numPr>
+            </w:pPr>
+            <w:r>
+              <w:t>Make it to level 3</w:t>
+            </w:r>
+          </w:p>
+          <w:p>
+            <w:pPr>
+              <w:pStyle w:val="TableContents"/>
+              <w:numPr>
+                <w:ilvl w:val="0"/>
+                <w:numId w:val="27"/>
+              </w:numPr>
+            </w:pPr>
+            <w:r>
+              <w:rPr>
+                <w:b/>
+                <w:bCs/>
+              </w:rPr>
+              <w:t>EXPECT</w:t>
+            </w:r>
+            <w:r>
+              <w:t>: Level 3 to have platforms disappear after a short period of time</w:t>
+            </w:r>
+          </w:p>
+          <w:p>
+            <w:pPr>
+              <w:pStyle w:val="TableContents"/>
+              <w:numPr>
+                <w:ilvl w:val="0"/>
+                <w:numId w:val="15"/>
+              </w:numPr>
+            </w:pPr>
+            <w:r>
+              <w:t>Make it to level 4</w:t>
+            </w:r>
+          </w:p>
+        </w:tc>
+      </w:tr>
+    </w:tbl>
+    <w:p>
+      <w:pPr>
+        <w:pStyle w:val="BodyText"/>
+      </w:pPr>
+    </w:p>
+    <w:p>
+      <w:pPr>
+        <w:spacing w:after="0" w:line="240" w:lineRule="auto"/>
+        <w:rPr>
+          <w:rFonts w:ascii="Liberation Sans" w:eastAsia="Noto Sans CJK SC" w:hAnsi="Liberation Sans" w:cs="Noto Sans Devanagari"/>
+          <w:b/>
+          <w:bCs/>
+          <w:color w:val="2A6099"/>
+          <w:sz w:val="56"/>
+          <w:szCs w:val="56"/>
+        </w:rPr>
+      </w:pPr>
+    </w:p>
+    <w:p>
+      <w:pPr>
+        <w:pStyle w:val="Title"/>
         <w:jc w:val="left"/>
         <w:rPr>
           <w:color w:val="2A6099"/>
@@ -433,7 +1163,11 @@
               <w:t xml:space="preserve">EXPECT: </w:t>
             </w:r>
             <w:r>
-              <w:t>Collisions should fit the expected convex hull for the new mesh.</w:t>
+              <w:t xml:space="preserve">Collisions should fit the expected convex hull </w:t>
+            </w:r>
+            <w:r>
+              <w:lastRenderedPageBreak/>
+              <w:t>for the new mesh.</w:t>
             </w:r>
           </w:p>
         </w:tc>
@@ -452,6 +1186,7 @@
               <w:pStyle w:val="TableContents"/>
             </w:pPr>
             <w:r>
+              <w:lastRenderedPageBreak/>
               <w:t>5. Base user tutorial/help</w:t>
             </w:r>
           </w:p>
@@ -635,7 +1370,6 @@
                 <w:b/>
                 <w:bCs/>
               </w:rPr>
-              <w:lastRenderedPageBreak/>
               <w:t>EXPECT:</w:t>
             </w:r>
             <w:r>
@@ -703,7 +1437,6 @@
               <w:pStyle w:val="TableContents"/>
             </w:pPr>
             <w:r>
-              <w:lastRenderedPageBreak/>
               <w:t>8. Basic drawing on screen</w:t>
             </w:r>
           </w:p>
@@ -758,10 +1491,7 @@
               <w:t>EXPECT:</w:t>
             </w:r>
             <w:r>
-              <w:t xml:space="preserve"> </w:t>
-            </w:r>
-            <w:r>
-              <w:t>Lines should be drawn on the screen following pencil icon.</w:t>
+              <w:t xml:space="preserve"> Lines should be drawn on the screen following pencil icon.</w:t>
             </w:r>
           </w:p>
         </w:tc>
@@ -769,12 +1499,12 @@
     </w:tbl>
     <w:p>
       <w:pPr>
-        <w:pStyle w:val="a3"/>
+        <w:pStyle w:val="BodyText"/>
       </w:pPr>
     </w:p>
     <w:p>
       <w:pPr>
-        <w:pStyle w:val="a8"/>
+        <w:pStyle w:val="Title"/>
         <w:jc w:val="left"/>
         <w:rPr>
           <w:color w:val="2A6099"/>
@@ -3226,6 +3956,119 @@
     </w:lvl>
   </w:abstractNum>
   <w:abstractNum w:abstractNumId="12" w15:restartNumberingAfterBreak="0">
+    <w:nsid w:val="34A0252A"/>
+    <w:multiLevelType w:val="hybridMultilevel"/>
+    <w:tmpl w:val="BE5AF4F8"/>
+    <w:lvl w:ilvl="0" w:tplc="10090003">
+      <w:start w:val="1"/>
+      <w:numFmt w:val="bullet"/>
+      <w:lvlText w:val="o"/>
+      <w:lvlJc w:val="left"/>
+      <w:pPr>
+        <w:ind w:left="1080" w:hanging="360"/>
+      </w:pPr>
+      <w:rPr>
+        <w:rFonts w:ascii="Courier New" w:hAnsi="Courier New" w:cs="Courier New" w:hint="default"/>
+      </w:rPr>
+    </w:lvl>
+    <w:lvl w:ilvl="1" w:tplc="04090003" w:tentative="1">
+      <w:start w:val="1"/>
+      <w:numFmt w:val="bullet"/>
+      <w:lvlText w:val="o"/>
+      <w:lvlJc w:val="left"/>
+      <w:pPr>
+        <w:ind w:left="1800" w:hanging="360"/>
+      </w:pPr>
+      <w:rPr>
+        <w:rFonts w:ascii="Courier New" w:hAnsi="Courier New" w:cs="Courier New" w:hint="default"/>
+      </w:rPr>
+    </w:lvl>
+    <w:lvl w:ilvl="2" w:tplc="04090005" w:tentative="1">
+      <w:start w:val="1"/>
+      <w:numFmt w:val="bullet"/>
+      <w:lvlText w:val=""/>
+      <w:lvlJc w:val="left"/>
+      <w:pPr>
+        <w:ind w:left="2520" w:hanging="360"/>
+      </w:pPr>
+      <w:rPr>
+        <w:rFonts w:ascii="Wingdings" w:hAnsi="Wingdings" w:hint="default"/>
+      </w:rPr>
+    </w:lvl>
+    <w:lvl w:ilvl="3" w:tplc="04090001" w:tentative="1">
+      <w:start w:val="1"/>
+      <w:numFmt w:val="bullet"/>
+      <w:lvlText w:val=""/>
+      <w:lvlJc w:val="left"/>
+      <w:pPr>
+        <w:ind w:left="3240" w:hanging="360"/>
+      </w:pPr>
+      <w:rPr>
+        <w:rFonts w:ascii="Symbol" w:hAnsi="Symbol" w:hint="default"/>
+      </w:rPr>
+    </w:lvl>
+    <w:lvl w:ilvl="4" w:tplc="04090003" w:tentative="1">
+      <w:start w:val="1"/>
+      <w:numFmt w:val="bullet"/>
+      <w:lvlText w:val="o"/>
+      <w:lvlJc w:val="left"/>
+      <w:pPr>
+        <w:ind w:left="3960" w:hanging="360"/>
+      </w:pPr>
+      <w:rPr>
+        <w:rFonts w:ascii="Courier New" w:hAnsi="Courier New" w:cs="Courier New" w:hint="default"/>
+      </w:rPr>
+    </w:lvl>
+    <w:lvl w:ilvl="5" w:tplc="04090005" w:tentative="1">
+      <w:start w:val="1"/>
+      <w:numFmt w:val="bullet"/>
+      <w:lvlText w:val=""/>
+      <w:lvlJc w:val="left"/>
+      <w:pPr>
+        <w:ind w:left="4680" w:hanging="360"/>
+      </w:pPr>
+      <w:rPr>
+        <w:rFonts w:ascii="Wingdings" w:hAnsi="Wingdings" w:hint="default"/>
+      </w:rPr>
+    </w:lvl>
+    <w:lvl w:ilvl="6" w:tplc="04090001" w:tentative="1">
+      <w:start w:val="1"/>
+      <w:numFmt w:val="bullet"/>
+      <w:lvlText w:val=""/>
+      <w:lvlJc w:val="left"/>
+      <w:pPr>
+        <w:ind w:left="5400" w:hanging="360"/>
+      </w:pPr>
+      <w:rPr>
+        <w:rFonts w:ascii="Symbol" w:hAnsi="Symbol" w:hint="default"/>
+      </w:rPr>
+    </w:lvl>
+    <w:lvl w:ilvl="7" w:tplc="04090003" w:tentative="1">
+      <w:start w:val="1"/>
+      <w:numFmt w:val="bullet"/>
+      <w:lvlText w:val="o"/>
+      <w:lvlJc w:val="left"/>
+      <w:pPr>
+        <w:ind w:left="6120" w:hanging="360"/>
+      </w:pPr>
+      <w:rPr>
+        <w:rFonts w:ascii="Courier New" w:hAnsi="Courier New" w:cs="Courier New" w:hint="default"/>
+      </w:rPr>
+    </w:lvl>
+    <w:lvl w:ilvl="8" w:tplc="04090005" w:tentative="1">
+      <w:start w:val="1"/>
+      <w:numFmt w:val="bullet"/>
+      <w:lvlText w:val=""/>
+      <w:lvlJc w:val="left"/>
+      <w:pPr>
+        <w:ind w:left="6840" w:hanging="360"/>
+      </w:pPr>
+      <w:rPr>
+        <w:rFonts w:ascii="Wingdings" w:hAnsi="Wingdings" w:hint="default"/>
+      </w:rPr>
+    </w:lvl>
+  </w:abstractNum>
+  <w:abstractNum w:abstractNumId="13" w15:restartNumberingAfterBreak="0">
     <w:nsid w:val="42590840"/>
     <w:multiLevelType w:val="multilevel"/>
     <w:tmpl w:val="3D1CC648"/>
@@ -3338,7 +4181,7 @@
       </w:pPr>
     </w:lvl>
   </w:abstractNum>
-  <w:abstractNum w:abstractNumId="13" w15:restartNumberingAfterBreak="0">
+  <w:abstractNum w:abstractNumId="14" w15:restartNumberingAfterBreak="0">
     <w:nsid w:val="48714804"/>
     <w:multiLevelType w:val="multilevel"/>
     <w:tmpl w:val="1FCE8552"/>
@@ -3451,7 +4294,120 @@
       </w:pPr>
     </w:lvl>
   </w:abstractNum>
-  <w:abstractNum w:abstractNumId="14" w15:restartNumberingAfterBreak="0">
+  <w:abstractNum w:abstractNumId="15" w15:restartNumberingAfterBreak="0">
+    <w:nsid w:val="4B024436"/>
+    <w:multiLevelType w:val="hybridMultilevel"/>
+    <w:tmpl w:val="0C1A9090"/>
+    <w:lvl w:ilvl="0" w:tplc="04090003">
+      <w:start w:val="1"/>
+      <w:numFmt w:val="bullet"/>
+      <w:lvlText w:val="o"/>
+      <w:lvlJc w:val="left"/>
+      <w:pPr>
+        <w:ind w:left="720" w:hanging="360"/>
+      </w:pPr>
+      <w:rPr>
+        <w:rFonts w:ascii="Courier New" w:hAnsi="Courier New" w:cs="Courier New" w:hint="default"/>
+      </w:rPr>
+    </w:lvl>
+    <w:lvl w:ilvl="1" w:tplc="04090003" w:tentative="1">
+      <w:start w:val="1"/>
+      <w:numFmt w:val="bullet"/>
+      <w:lvlText w:val="o"/>
+      <w:lvlJc w:val="left"/>
+      <w:pPr>
+        <w:ind w:left="1440" w:hanging="360"/>
+      </w:pPr>
+      <w:rPr>
+        <w:rFonts w:ascii="Courier New" w:hAnsi="Courier New" w:cs="Courier New" w:hint="default"/>
+      </w:rPr>
+    </w:lvl>
+    <w:lvl w:ilvl="2" w:tplc="04090005" w:tentative="1">
+      <w:start w:val="1"/>
+      <w:numFmt w:val="bullet"/>
+      <w:lvlText w:val=""/>
+      <w:lvlJc w:val="left"/>
+      <w:pPr>
+        <w:ind w:left="2160" w:hanging="360"/>
+      </w:pPr>
+      <w:rPr>
+        <w:rFonts w:ascii="Wingdings" w:hAnsi="Wingdings" w:hint="default"/>
+      </w:rPr>
+    </w:lvl>
+    <w:lvl w:ilvl="3" w:tplc="04090001" w:tentative="1">
+      <w:start w:val="1"/>
+      <w:numFmt w:val="bullet"/>
+      <w:lvlText w:val=""/>
+      <w:lvlJc w:val="left"/>
+      <w:pPr>
+        <w:ind w:left="2880" w:hanging="360"/>
+      </w:pPr>
+      <w:rPr>
+        <w:rFonts w:ascii="Symbol" w:hAnsi="Symbol" w:hint="default"/>
+      </w:rPr>
+    </w:lvl>
+    <w:lvl w:ilvl="4" w:tplc="04090003" w:tentative="1">
+      <w:start w:val="1"/>
+      <w:numFmt w:val="bullet"/>
+      <w:lvlText w:val="o"/>
+      <w:lvlJc w:val="left"/>
+      <w:pPr>
+        <w:ind w:left="3600" w:hanging="360"/>
+      </w:pPr>
+      <w:rPr>
+        <w:rFonts w:ascii="Courier New" w:hAnsi="Courier New" w:cs="Courier New" w:hint="default"/>
+      </w:rPr>
+    </w:lvl>
+    <w:lvl w:ilvl="5" w:tplc="04090005" w:tentative="1">
+      <w:start w:val="1"/>
+      <w:numFmt w:val="bullet"/>
+      <w:lvlText w:val=""/>
+      <w:lvlJc w:val="left"/>
+      <w:pPr>
+        <w:ind w:left="4320" w:hanging="360"/>
+      </w:pPr>
+      <w:rPr>
+        <w:rFonts w:ascii="Wingdings" w:hAnsi="Wingdings" w:hint="default"/>
+      </w:rPr>
+    </w:lvl>
+    <w:lvl w:ilvl="6" w:tplc="04090001" w:tentative="1">
+      <w:start w:val="1"/>
+      <w:numFmt w:val="bullet"/>
+      <w:lvlText w:val=""/>
+      <w:lvlJc w:val="left"/>
+      <w:pPr>
+        <w:ind w:left="5040" w:hanging="360"/>
+      </w:pPr>
+      <w:rPr>
+        <w:rFonts w:ascii="Symbol" w:hAnsi="Symbol" w:hint="default"/>
+      </w:rPr>
+    </w:lvl>
+    <w:lvl w:ilvl="7" w:tplc="04090003" w:tentative="1">
+      <w:start w:val="1"/>
+      <w:numFmt w:val="bullet"/>
+      <w:lvlText w:val="o"/>
+      <w:lvlJc w:val="left"/>
+      <w:pPr>
+        <w:ind w:left="5760" w:hanging="360"/>
+      </w:pPr>
+      <w:rPr>
+        <w:rFonts w:ascii="Courier New" w:hAnsi="Courier New" w:cs="Courier New" w:hint="default"/>
+      </w:rPr>
+    </w:lvl>
+    <w:lvl w:ilvl="8" w:tplc="04090005" w:tentative="1">
+      <w:start w:val="1"/>
+      <w:numFmt w:val="bullet"/>
+      <w:lvlText w:val=""/>
+      <w:lvlJc w:val="left"/>
+      <w:pPr>
+        <w:ind w:left="6480" w:hanging="360"/>
+      </w:pPr>
+      <w:rPr>
+        <w:rFonts w:ascii="Wingdings" w:hAnsi="Wingdings" w:hint="default"/>
+      </w:rPr>
+    </w:lvl>
+  </w:abstractNum>
+  <w:abstractNum w:abstractNumId="16" w15:restartNumberingAfterBreak="0">
     <w:nsid w:val="4F2D2BB4"/>
     <w:multiLevelType w:val="multilevel"/>
     <w:tmpl w:val="C8867280"/>
@@ -3591,7 +4547,7 @@
       </w:rPr>
     </w:lvl>
   </w:abstractNum>
-  <w:abstractNum w:abstractNumId="15" w15:restartNumberingAfterBreak="0">
+  <w:abstractNum w:abstractNumId="17" w15:restartNumberingAfterBreak="0">
     <w:nsid w:val="57B578E0"/>
     <w:multiLevelType w:val="multilevel"/>
     <w:tmpl w:val="F21229B4"/>
@@ -3731,7 +4687,7 @@
       </w:rPr>
     </w:lvl>
   </w:abstractNum>
-  <w:abstractNum w:abstractNumId="16" w15:restartNumberingAfterBreak="0">
+  <w:abstractNum w:abstractNumId="18" w15:restartNumberingAfterBreak="0">
     <w:nsid w:val="588366FE"/>
     <w:multiLevelType w:val="hybridMultilevel"/>
     <w:tmpl w:val="07D4B010"/>
@@ -3846,7 +4802,7 @@
       </w:rPr>
     </w:lvl>
   </w:abstractNum>
-  <w:abstractNum w:abstractNumId="17" w15:restartNumberingAfterBreak="0">
+  <w:abstractNum w:abstractNumId="19" w15:restartNumberingAfterBreak="0">
     <w:nsid w:val="5C783B11"/>
     <w:multiLevelType w:val="multilevel"/>
     <w:tmpl w:val="72A6EA72"/>
@@ -3959,7 +4915,7 @@
       </w:pPr>
     </w:lvl>
   </w:abstractNum>
-  <w:abstractNum w:abstractNumId="18" w15:restartNumberingAfterBreak="0">
+  <w:abstractNum w:abstractNumId="20" w15:restartNumberingAfterBreak="0">
     <w:nsid w:val="5E3158AB"/>
     <w:multiLevelType w:val="multilevel"/>
     <w:tmpl w:val="B58401E6"/>
@@ -4099,7 +5055,7 @@
       </w:rPr>
     </w:lvl>
   </w:abstractNum>
-  <w:abstractNum w:abstractNumId="19" w15:restartNumberingAfterBreak="0">
+  <w:abstractNum w:abstractNumId="21" w15:restartNumberingAfterBreak="0">
     <w:nsid w:val="601A159F"/>
     <w:multiLevelType w:val="multilevel"/>
     <w:tmpl w:val="6B807CBA"/>
@@ -4212,7 +5168,7 @@
       </w:pPr>
     </w:lvl>
   </w:abstractNum>
-  <w:abstractNum w:abstractNumId="20" w15:restartNumberingAfterBreak="0">
+  <w:abstractNum w:abstractNumId="22" w15:restartNumberingAfterBreak="0">
     <w:nsid w:val="60F13A1F"/>
     <w:multiLevelType w:val="multilevel"/>
     <w:tmpl w:val="DF02CB88"/>
@@ -4352,7 +5308,7 @@
       </w:rPr>
     </w:lvl>
   </w:abstractNum>
-  <w:abstractNum w:abstractNumId="21" w15:restartNumberingAfterBreak="0">
+  <w:abstractNum w:abstractNumId="23" w15:restartNumberingAfterBreak="0">
     <w:nsid w:val="613C0E3C"/>
     <w:multiLevelType w:val="multilevel"/>
     <w:tmpl w:val="6B226C36"/>
@@ -4492,7 +5448,7 @@
       </w:rPr>
     </w:lvl>
   </w:abstractNum>
-  <w:abstractNum w:abstractNumId="22" w15:restartNumberingAfterBreak="0">
+  <w:abstractNum w:abstractNumId="24" w15:restartNumberingAfterBreak="0">
     <w:nsid w:val="6FA965A0"/>
     <w:multiLevelType w:val="multilevel"/>
     <w:tmpl w:val="E1FAC1A6"/>
@@ -4632,7 +5588,7 @@
       </w:rPr>
     </w:lvl>
   </w:abstractNum>
-  <w:abstractNum w:abstractNumId="23" w15:restartNumberingAfterBreak="0">
+  <w:abstractNum w:abstractNumId="25" w15:restartNumberingAfterBreak="0">
     <w:nsid w:val="700655E2"/>
     <w:multiLevelType w:val="multilevel"/>
     <w:tmpl w:val="18F24BB8"/>
@@ -4772,7 +5728,7 @@
       </w:rPr>
     </w:lvl>
   </w:abstractNum>
-  <w:abstractNum w:abstractNumId="24" w15:restartNumberingAfterBreak="0">
+  <w:abstractNum w:abstractNumId="26" w15:restartNumberingAfterBreak="0">
     <w:nsid w:val="792C582E"/>
     <w:multiLevelType w:val="multilevel"/>
     <w:tmpl w:val="3DA2D322"/>
@@ -4916,7 +5872,7 @@
     <w:abstractNumId w:val="2"/>
   </w:num>
   <w:num w:numId="2" w16cid:durableId="603272564">
-    <w:abstractNumId w:val="23"/>
+    <w:abstractNumId w:val="25"/>
   </w:num>
   <w:num w:numId="3" w16cid:durableId="1504272542">
     <w:abstractNumId w:val="5"/>
@@ -4928,37 +5884,37 @@
     <w:abstractNumId w:val="10"/>
   </w:num>
   <w:num w:numId="6" w16cid:durableId="318922052">
-    <w:abstractNumId w:val="21"/>
+    <w:abstractNumId w:val="23"/>
   </w:num>
   <w:num w:numId="7" w16cid:durableId="838079247">
     <w:abstractNumId w:val="9"/>
   </w:num>
   <w:num w:numId="8" w16cid:durableId="1560483508">
+    <w:abstractNumId w:val="14"/>
+  </w:num>
+  <w:num w:numId="9" w16cid:durableId="1201867732">
+    <w:abstractNumId w:val="22"/>
+  </w:num>
+  <w:num w:numId="10" w16cid:durableId="726077540">
     <w:abstractNumId w:val="13"/>
   </w:num>
-  <w:num w:numId="9" w16cid:durableId="1201867732">
-    <w:abstractNumId w:val="20"/>
-  </w:num>
-  <w:num w:numId="10" w16cid:durableId="726077540">
-    <w:abstractNumId w:val="12"/>
-  </w:num>
   <w:num w:numId="11" w16cid:durableId="1849250809">
-    <w:abstractNumId w:val="24"/>
+    <w:abstractNumId w:val="26"/>
   </w:num>
   <w:num w:numId="12" w16cid:durableId="642009943">
-    <w:abstractNumId w:val="17"/>
+    <w:abstractNumId w:val="19"/>
   </w:num>
   <w:num w:numId="13" w16cid:durableId="1807041412">
     <w:abstractNumId w:val="1"/>
   </w:num>
   <w:num w:numId="14" w16cid:durableId="139150660">
-    <w:abstractNumId w:val="18"/>
+    <w:abstractNumId w:val="20"/>
   </w:num>
   <w:num w:numId="15" w16cid:durableId="924651217">
-    <w:abstractNumId w:val="19"/>
+    <w:abstractNumId w:val="21"/>
   </w:num>
   <w:num w:numId="16" w16cid:durableId="1455053213">
-    <w:abstractNumId w:val="22"/>
+    <w:abstractNumId w:val="24"/>
   </w:num>
   <w:num w:numId="17" w16cid:durableId="2022705063">
     <w:abstractNumId w:val="7"/>
@@ -4967,10 +5923,10 @@
     <w:abstractNumId w:val="4"/>
   </w:num>
   <w:num w:numId="19" w16cid:durableId="1533112003">
-    <w:abstractNumId w:val="15"/>
+    <w:abstractNumId w:val="17"/>
   </w:num>
   <w:num w:numId="20" w16cid:durableId="536285512">
-    <w:abstractNumId w:val="14"/>
+    <w:abstractNumId w:val="16"/>
   </w:num>
   <w:num w:numId="21" w16cid:durableId="1602834502">
     <w:abstractNumId w:val="3"/>
@@ -4985,7 +5941,13 @@
     <w:abstractNumId w:val="11"/>
   </w:num>
   <w:num w:numId="25" w16cid:durableId="1855461733">
-    <w:abstractNumId w:val="16"/>
+    <w:abstractNumId w:val="18"/>
+  </w:num>
+  <w:num w:numId="26" w16cid:durableId="1289777827">
+    <w:abstractNumId w:val="12"/>
+  </w:num>
+  <w:num w:numId="27" w16cid:durableId="2110618597">
+    <w:abstractNumId w:val="15"/>
   </w:num>
 </w:numbering>
 </file>
@@ -5385,20 +6347,20 @@
     <w:lsdException w:name="Unresolved Mention" w:semiHidden="1" w:unhideWhenUsed="1"/>
     <w:lsdException w:name="Smart Link" w:semiHidden="1" w:unhideWhenUsed="1"/>
   </w:latentStyles>
-  <w:style w:type="paragraph" w:default="1" w:styleId="a">
+  <w:style w:type="paragraph" w:default="1" w:styleId="Normal">
     <w:name w:val="Normal"/>
     <w:qFormat/>
     <w:pPr>
       <w:spacing w:after="200" w:line="276" w:lineRule="auto"/>
     </w:pPr>
   </w:style>
-  <w:style w:type="character" w:default="1" w:styleId="a0">
+  <w:style w:type="character" w:default="1" w:styleId="DefaultParagraphFont">
     <w:name w:val="Default Paragraph Font"/>
     <w:uiPriority w:val="1"/>
     <w:semiHidden/>
     <w:unhideWhenUsed/>
   </w:style>
-  <w:style w:type="table" w:default="1" w:styleId="a1">
+  <w:style w:type="table" w:default="1" w:styleId="TableNormal">
     <w:name w:val="Normal Table"/>
     <w:uiPriority w:val="99"/>
     <w:semiHidden/>
@@ -5413,7 +6375,7 @@
       </w:tblCellMar>
     </w:tblPr>
   </w:style>
-  <w:style w:type="numbering" w:default="1" w:styleId="a2">
+  <w:style w:type="numbering" w:default="1" w:styleId="NoList">
     <w:name w:val="No List"/>
     <w:uiPriority w:val="99"/>
     <w:semiHidden/>
@@ -5432,8 +6394,8 @@
   </w:style>
   <w:style w:type="paragraph" w:customStyle="1" w:styleId="Heading">
     <w:name w:val="Heading"/>
-    <w:basedOn w:val="a"/>
-    <w:next w:val="a3"/>
+    <w:basedOn w:val="Normal"/>
+    <w:next w:val="BodyText"/>
     <w:qFormat/>
     <w:pPr>
       <w:keepNext/>
@@ -5445,23 +6407,23 @@
       <w:szCs w:val="28"/>
     </w:rPr>
   </w:style>
-  <w:style w:type="paragraph" w:styleId="a3">
+  <w:style w:type="paragraph" w:styleId="BodyText">
     <w:name w:val="Body Text"/>
-    <w:basedOn w:val="a"/>
+    <w:basedOn w:val="Normal"/>
     <w:pPr>
       <w:spacing w:after="140"/>
     </w:pPr>
   </w:style>
-  <w:style w:type="paragraph" w:styleId="a4">
+  <w:style w:type="paragraph" w:styleId="List">
     <w:name w:val="List"/>
-    <w:basedOn w:val="a3"/>
+    <w:basedOn w:val="BodyText"/>
     <w:rPr>
       <w:rFonts w:cs="Noto Sans Devanagari"/>
     </w:rPr>
   </w:style>
-  <w:style w:type="paragraph" w:styleId="a5">
+  <w:style w:type="paragraph" w:styleId="Caption">
     <w:name w:val="caption"/>
-    <w:basedOn w:val="a"/>
+    <w:basedOn w:val="Normal"/>
     <w:qFormat/>
     <w:pPr>
       <w:suppressLineNumbers/>
@@ -5477,7 +6439,7 @@
   </w:style>
   <w:style w:type="paragraph" w:customStyle="1" w:styleId="Index">
     <w:name w:val="Index"/>
-    <w:basedOn w:val="a"/>
+    <w:basedOn w:val="Normal"/>
     <w:qFormat/>
     <w:pPr>
       <w:suppressLineNumbers/>
@@ -5486,18 +6448,18 @@
       <w:rFonts w:cs="Noto Sans Devanagari"/>
     </w:rPr>
   </w:style>
-  <w:style w:type="paragraph" w:styleId="a6">
+  <w:style w:type="paragraph" w:styleId="NoSpacing">
     <w:name w:val="No Spacing"/>
-    <w:basedOn w:val="a"/>
+    <w:basedOn w:val="Normal"/>
     <w:uiPriority w:val="1"/>
     <w:qFormat/>
     <w:pPr>
       <w:spacing w:after="0" w:line="240" w:lineRule="auto"/>
     </w:pPr>
   </w:style>
-  <w:style w:type="paragraph" w:styleId="a7">
+  <w:style w:type="paragraph" w:styleId="ListParagraph">
     <w:name w:val="List Paragraph"/>
-    <w:basedOn w:val="a"/>
+    <w:basedOn w:val="Normal"/>
     <w:uiPriority w:val="34"/>
     <w:qFormat/>
     <w:pPr>
@@ -5507,17 +6469,17 @@
   </w:style>
   <w:style w:type="paragraph" w:customStyle="1" w:styleId="TableContents">
     <w:name w:val="Table Contents"/>
-    <w:basedOn w:val="a"/>
+    <w:basedOn w:val="Normal"/>
     <w:qFormat/>
     <w:pPr>
       <w:widowControl w:val="0"/>
       <w:suppressLineNumbers/>
     </w:pPr>
   </w:style>
-  <w:style w:type="paragraph" w:styleId="a8">
+  <w:style w:type="paragraph" w:styleId="Title">
     <w:name w:val="Title"/>
     <w:basedOn w:val="Heading"/>
-    <w:next w:val="a3"/>
+    <w:next w:val="BodyText"/>
     <w:qFormat/>
     <w:pPr>
       <w:jc w:val="center"/>

</xml_diff>

<commit_message>
updated bug reports and test plan
</commit_message>
<xml_diff>
--- a/doc/test-plan.docx
+++ b/doc/test-plan.docx
@@ -157,7 +157,13 @@
               <w:t>EXPECT</w:t>
             </w:r>
             <w:r>
-              <w:t xml:space="preserve">: The player should be </w:t>
+              <w:t xml:space="preserve">: The player </w:t>
+            </w:r>
+            <w:r>
+              <w:t>to</w:t>
+            </w:r>
+            <w:r>
+              <w:t xml:space="preserve"> be </w:t>
             </w:r>
             <w:r>
               <w:t>introduced to the story for the game by Oliver and an Old Man</w:t>
@@ -230,7 +236,13 @@
               <w:t xml:space="preserve">: </w:t>
             </w:r>
             <w:r>
-              <w:t>music should play in the background</w:t>
+              <w:t xml:space="preserve">music </w:t>
+            </w:r>
+            <w:r>
+              <w:t>to</w:t>
+            </w:r>
+            <w:r>
+              <w:t xml:space="preserve"> play in the background</w:t>
             </w:r>
           </w:p>
           <w:p>
@@ -264,7 +276,13 @@
               <w:t xml:space="preserve">: </w:t>
             </w:r>
             <w:r>
-              <w:t>Death sound should play</w:t>
+              <w:t xml:space="preserve">Death sound </w:t>
+            </w:r>
+            <w:r>
+              <w:t>to</w:t>
+            </w:r>
+            <w:r>
+              <w:t xml:space="preserve"> play</w:t>
             </w:r>
           </w:p>
           <w:p>
@@ -326,7 +344,13 @@
               <w:t>EXPECT</w:t>
             </w:r>
             <w:r>
-              <w:t>: Level end sound should play</w:t>
+              <w:t xml:space="preserve">: Level end sound </w:t>
+            </w:r>
+            <w:r>
+              <w:t>to</w:t>
+            </w:r>
+            <w:r>
+              <w:t xml:space="preserve"> play</w:t>
             </w:r>
           </w:p>
           <w:p>
@@ -357,7 +381,13 @@
               <w:t>EXPECT</w:t>
             </w:r>
             <w:r>
-              <w:t>: Power up sound should play</w:t>
+              <w:t xml:space="preserve">: Power up sound </w:t>
+            </w:r>
+            <w:r>
+              <w:t>to</w:t>
+            </w:r>
+            <w:r>
+              <w:t xml:space="preserve"> play</w:t>
             </w:r>
           </w:p>
         </w:tc>
@@ -646,7 +676,13 @@
               <w:pStyle w:val="TableContents"/>
             </w:pPr>
             <w:r>
-              <w:t xml:space="preserve">       1. Launch game, move player through each level by touching the trophy at the end of each game. Make it to level 2</w:t>
+              <w:t xml:space="preserve">       1. Launch game, move player through each level by touching the trophy at the end of each game. Make it t</w:t>
+            </w:r>
+            <w:r>
+              <w:t>hrough levels 0 and 1 to make it to</w:t>
+            </w:r>
+            <w:r>
+              <w:t xml:space="preserve"> level 2</w:t>
             </w:r>
           </w:p>
           <w:p>
@@ -665,7 +701,19 @@
               <w:t xml:space="preserve">EXPECT: </w:t>
             </w:r>
             <w:r>
-              <w:t>boulders and archer entities should appear</w:t>
+              <w:t xml:space="preserve">boulders and </w:t>
+            </w:r>
+            <w:r>
+              <w:t>new projectile</w:t>
+            </w:r>
+            <w:r>
+              <w:t xml:space="preserve"> entities </w:t>
+            </w:r>
+            <w:r>
+              <w:t>to</w:t>
+            </w:r>
+            <w:r>
+              <w:t xml:space="preserve"> appear</w:t>
             </w:r>
           </w:p>
           <w:p>
@@ -697,18 +745,6 @@
             </w:r>
             <w:r>
               <w:t>: Level 3 to have platforms disappear after a short period of time</w:t>
-            </w:r>
-          </w:p>
-          <w:p>
-            <w:pPr>
-              <w:pStyle w:val="TableContents"/>
-              <w:numPr>
-                <w:ilvl w:val="0"/>
-                <w:numId w:val="15"/>
-              </w:numPr>
-            </w:pPr>
-            <w:r>
-              <w:t>Make it to level 4</w:t>
             </w:r>
           </w:p>
         </w:tc>

</xml_diff>

<commit_message>
final update to test-plan
</commit_message>
<xml_diff>
--- a/doc/test-plan.docx
+++ b/doc/test-plan.docx
@@ -505,6 +505,12 @@
             </w:pPr>
             <w:r>
               <w:t>Play the game up to level 2. Enemy entity appears that can shoot projectiles at player</w:t>
+            </w:r>
+            <w:r>
+              <w:t xml:space="preserve"> using Bezier </w:t>
+            </w:r>
+            <w:r>
+              <w:t>curve as path</w:t>
             </w:r>
           </w:p>
           <w:p>

</xml_diff>

<commit_message>
added drawing system updates to test plan
</commit_message>
<xml_diff>
--- a/doc/test-plan.docx
+++ b/doc/test-plan.docx
@@ -592,7 +592,10 @@
               <w:t>EXPECT</w:t>
             </w:r>
             <w:r>
-              <w:t>: Drawing should be functional: player can use it to avoid enemies and can be used as platforms for the player</w:t>
+              <w:t xml:space="preserve">: Drawing should be functional: player can use it to avoid enemies </w:t>
+            </w:r>
+            <w:r>
+              <w:t>by blocking line of sight with player</w:t>
             </w:r>
           </w:p>
         </w:tc>

</xml_diff>

<commit_message>
added drawing system's functionality on paint can to test plan
</commit_message>
<xml_diff>
--- a/doc/test-plan.docx
+++ b/doc/test-plan.docx
@@ -596,6 +596,12 @@
             </w:r>
             <w:r>
               <w:t>by blocking line of sight with player</w:t>
+            </w:r>
+            <w:r>
+              <w:t xml:space="preserve">. Can also be </w:t>
+            </w:r>
+            <w:r>
+              <w:t>block paint can from running away</w:t>
             </w:r>
           </w:p>
         </w:tc>

</xml_diff>